<commit_message>
continuer implantation et modifier bd et script pour notification
</commit_message>
<xml_diff>
--- a/Implantation/script_guide_Installation/ServeurVM/GuideServeur.docx
+++ b/Implantation/script_guide_Installation/ServeurVM/GuideServeur.docx
@@ -74,15 +74,79 @@
           <w:sz w:val="24"/>
           <w:szCs w:val="24"/>
         </w:rPr>
-        <w:t>Pour le serveur, on va utiliser une machine virtuelle avec Windows 10 que nous allons créer avec Oracle VM VirtualBox.</w:t>
-      </w:r>
-      <w:r>
-        <w:rPr>
-          <w:rFonts w:ascii="Times New Roman" w:hAnsi="Times New Roman" w:cs="Times New Roman"/>
-          <w:sz w:val="24"/>
-          <w:szCs w:val="24"/>
-        </w:rPr>
-        <w:t xml:space="preserve"> Sur notre machine virtuelle, il va y avoir la base de données qu’on va exécuter avec </w:t>
+        <w:t>Pour le serveur, on va utiliser une machine virtuelle avec Windows 10 que nous allons créer avec Oracle VM VirtualBox</w:t>
+      </w:r>
+      <w:r>
+        <w:rPr>
+          <w:rFonts w:ascii="Times New Roman" w:hAnsi="Times New Roman" w:cs="Times New Roman"/>
+          <w:sz w:val="24"/>
+          <w:szCs w:val="24"/>
+        </w:rPr>
+        <w:t>, mais vous pouvez un vrai ordinateur</w:t>
+      </w:r>
+      <w:r>
+        <w:rPr>
+          <w:rFonts w:ascii="Times New Roman" w:hAnsi="Times New Roman" w:cs="Times New Roman"/>
+          <w:sz w:val="24"/>
+          <w:szCs w:val="24"/>
+        </w:rPr>
+        <w:t xml:space="preserve"> si vous désirer</w:t>
+      </w:r>
+      <w:r>
+        <w:rPr>
+          <w:rFonts w:ascii="Times New Roman" w:hAnsi="Times New Roman" w:cs="Times New Roman"/>
+          <w:sz w:val="24"/>
+          <w:szCs w:val="24"/>
+        </w:rPr>
+        <w:t>.</w:t>
+      </w:r>
+      <w:r>
+        <w:rPr>
+          <w:rFonts w:ascii="Times New Roman" w:hAnsi="Times New Roman" w:cs="Times New Roman"/>
+          <w:sz w:val="24"/>
+          <w:szCs w:val="24"/>
+        </w:rPr>
+        <w:t xml:space="preserve"> Sur notre machine virtuelle, </w:t>
+      </w:r>
+      <w:r>
+        <w:rPr>
+          <w:rFonts w:ascii="Times New Roman" w:hAnsi="Times New Roman" w:cs="Times New Roman"/>
+          <w:sz w:val="24"/>
+          <w:szCs w:val="24"/>
+        </w:rPr>
+        <w:t xml:space="preserve">il va y avoir un script </w:t>
+      </w:r>
+      <w:r>
+        <w:rPr>
+          <w:rFonts w:ascii="Times New Roman" w:hAnsi="Times New Roman" w:cs="Times New Roman"/>
+          <w:sz w:val="24"/>
+          <w:szCs w:val="24"/>
+        </w:rPr>
+        <w:t>qui va être exécuter en Python</w:t>
+      </w:r>
+      <w:r>
+        <w:rPr>
+          <w:rFonts w:ascii="Times New Roman" w:hAnsi="Times New Roman" w:cs="Times New Roman"/>
+          <w:sz w:val="24"/>
+          <w:szCs w:val="24"/>
+        </w:rPr>
+        <w:t>, ce script va recueillir les données de la simulation et va les envoyer dans la base de données.</w:t>
+      </w:r>
+      <w:r>
+        <w:rPr>
+          <w:rFonts w:ascii="Times New Roman" w:hAnsi="Times New Roman" w:cs="Times New Roman"/>
+          <w:sz w:val="24"/>
+          <w:szCs w:val="24"/>
+        </w:rPr>
+        <w:t xml:space="preserve"> </w:t>
+      </w:r>
+      <w:r>
+        <w:rPr>
+          <w:rFonts w:ascii="Times New Roman" w:hAnsi="Times New Roman" w:cs="Times New Roman"/>
+          <w:sz w:val="24"/>
+          <w:szCs w:val="24"/>
+        </w:rPr>
+        <w:t xml:space="preserve">Ensuite, il va y avoir </w:t>
       </w:r>
       <w:r>
         <w:rPr>
@@ -91,7 +155,31 @@
           <w:szCs w:val="24"/>
           <w:highlight w:val="yellow"/>
         </w:rPr>
-        <w:t>[</w:t>
+        <w:t>WampServer</w:t>
+      </w:r>
+      <w:r>
+        <w:rPr>
+          <w:rFonts w:ascii="Times New Roman" w:hAnsi="Times New Roman" w:cs="Times New Roman"/>
+          <w:sz w:val="24"/>
+          <w:szCs w:val="24"/>
+        </w:rPr>
+        <w:t xml:space="preserve"> qui va permettre d’héberger le site </w:t>
+      </w:r>
+      <w:r>
+        <w:rPr>
+          <w:rFonts w:ascii="Times New Roman" w:hAnsi="Times New Roman" w:cs="Times New Roman"/>
+          <w:sz w:val="24"/>
+          <w:szCs w:val="24"/>
+        </w:rPr>
+        <w:t xml:space="preserve">web </w:t>
+      </w:r>
+      <w:r>
+        <w:rPr>
+          <w:rFonts w:ascii="Times New Roman" w:hAnsi="Times New Roman" w:cs="Times New Roman"/>
+          <w:sz w:val="24"/>
+          <w:szCs w:val="24"/>
+        </w:rPr>
+        <w:t xml:space="preserve">et la base de données avec </w:t>
       </w:r>
       <w:r>
         <w:rPr>
@@ -100,9 +188,16 @@
           <w:szCs w:val="24"/>
           <w:highlight w:val="yellow"/>
         </w:rPr>
-        <w:t>logiciel (</w:t>
-      </w:r>
-      <w:proofErr w:type="spellStart"/>
+        <w:t>Apache</w:t>
+      </w:r>
+      <w:r>
+        <w:rPr>
+          <w:rFonts w:ascii="Times New Roman" w:hAnsi="Times New Roman" w:cs="Times New Roman"/>
+          <w:sz w:val="24"/>
+          <w:szCs w:val="24"/>
+        </w:rPr>
+        <w:t xml:space="preserve"> et </w:t>
+      </w:r>
       <w:r>
         <w:rPr>
           <w:rFonts w:ascii="Times New Roman" w:hAnsi="Times New Roman" w:cs="Times New Roman"/>
@@ -110,45 +205,7 @@
           <w:szCs w:val="24"/>
           <w:highlight w:val="yellow"/>
         </w:rPr>
-        <w:t>Mysql</w:t>
-      </w:r>
-      <w:proofErr w:type="spellEnd"/>
-      <w:r>
-        <w:rPr>
-          <w:rFonts w:ascii="Times New Roman" w:hAnsi="Times New Roman" w:cs="Times New Roman"/>
-          <w:sz w:val="24"/>
-          <w:szCs w:val="24"/>
-          <w:highlight w:val="yellow"/>
-        </w:rPr>
-        <w:t xml:space="preserve"> ou </w:t>
-      </w:r>
-      <w:proofErr w:type="spellStart"/>
-      <w:r>
-        <w:rPr>
-          <w:rFonts w:ascii="Times New Roman" w:hAnsi="Times New Roman" w:cs="Times New Roman"/>
-          <w:sz w:val="24"/>
-          <w:szCs w:val="24"/>
-          <w:highlight w:val="yellow"/>
-        </w:rPr>
-        <w:t>phpmyadmin</w:t>
-      </w:r>
-      <w:proofErr w:type="spellEnd"/>
-      <w:r>
-        <w:rPr>
-          <w:rFonts w:ascii="Times New Roman" w:hAnsi="Times New Roman" w:cs="Times New Roman"/>
-          <w:sz w:val="24"/>
-          <w:szCs w:val="24"/>
-          <w:highlight w:val="yellow"/>
-        </w:rPr>
-        <w:t>)]</w:t>
-      </w:r>
-      <w:r>
-        <w:rPr>
-          <w:rFonts w:ascii="Times New Roman" w:hAnsi="Times New Roman" w:cs="Times New Roman"/>
-          <w:sz w:val="24"/>
-          <w:szCs w:val="24"/>
-        </w:rPr>
-        <w:t>, c’est là que toutes les données recueillies vont être gardé</w:t>
+        <w:t>phpMyAdmin</w:t>
       </w:r>
       <w:r>
         <w:rPr>
@@ -164,30 +221,6 @@
           <w:sz w:val="24"/>
           <w:szCs w:val="24"/>
         </w:rPr>
-        <w:t xml:space="preserve"> Ensuite, il va y avoir un script </w:t>
-      </w:r>
-      <w:r>
-        <w:rPr>
-          <w:rFonts w:ascii="Times New Roman" w:hAnsi="Times New Roman" w:cs="Times New Roman"/>
-          <w:sz w:val="24"/>
-          <w:szCs w:val="24"/>
-        </w:rPr>
-        <w:t>qui va être exécuter en Python</w:t>
-      </w:r>
-      <w:r>
-        <w:rPr>
-          <w:rFonts w:ascii="Times New Roman" w:hAnsi="Times New Roman" w:cs="Times New Roman"/>
-          <w:sz w:val="24"/>
-          <w:szCs w:val="24"/>
-        </w:rPr>
-        <w:t>, ce script va recueillir les données de la simulation et va les envoyer dans la base de données.</w:t>
-      </w:r>
-      <w:r>
-        <w:rPr>
-          <w:rFonts w:ascii="Times New Roman" w:hAnsi="Times New Roman" w:cs="Times New Roman"/>
-          <w:sz w:val="24"/>
-          <w:szCs w:val="24"/>
-        </w:rPr>
         <w:t xml:space="preserve"> </w:t>
       </w:r>
       <w:r>
@@ -196,41 +229,31 @@
           <w:sz w:val="24"/>
           <w:szCs w:val="24"/>
         </w:rPr>
-        <w:t xml:space="preserve">Le serveur va aussi héberger le site web qui va afficher les données de la machine (la simulation). L’hébergement va se faire avec </w:t>
-      </w:r>
-      <w:r>
-        <w:rPr>
-          <w:rFonts w:ascii="Times New Roman" w:hAnsi="Times New Roman" w:cs="Times New Roman"/>
-          <w:sz w:val="24"/>
-          <w:szCs w:val="24"/>
-          <w:highlight w:val="yellow"/>
-        </w:rPr>
-        <w:t>Apache [</w:t>
-      </w:r>
-      <w:r>
-        <w:rPr>
-          <w:rFonts w:ascii="Times New Roman" w:hAnsi="Times New Roman" w:cs="Times New Roman"/>
-          <w:sz w:val="24"/>
-          <w:szCs w:val="24"/>
-          <w:highlight w:val="yellow"/>
-        </w:rPr>
-        <w:t>…]</w:t>
-      </w:r>
-      <w:r>
-        <w:rPr>
-          <w:rFonts w:ascii="Times New Roman" w:hAnsi="Times New Roman" w:cs="Times New Roman"/>
-          <w:sz w:val="24"/>
-          <w:szCs w:val="24"/>
-        </w:rPr>
-        <w:t>.</w:t>
-      </w:r>
-      <w:r>
-        <w:rPr>
-          <w:rFonts w:ascii="Times New Roman" w:hAnsi="Times New Roman" w:cs="Times New Roman"/>
-          <w:sz w:val="24"/>
-          <w:szCs w:val="24"/>
-        </w:rPr>
-        <w:t xml:space="preserve"> Par la suite, </w:t>
+        <w:t xml:space="preserve">La base donnée va servir à garder les données de la machine (Simulation) recueilli par le script. Le site web va afficher les données de la base de </w:t>
+      </w:r>
+      <w:r>
+        <w:rPr>
+          <w:rFonts w:ascii="Times New Roman" w:hAnsi="Times New Roman" w:cs="Times New Roman"/>
+          <w:sz w:val="24"/>
+          <w:szCs w:val="24"/>
+        </w:rPr>
+        <w:t>données</w:t>
+      </w:r>
+      <w:r>
+        <w:rPr>
+          <w:rFonts w:ascii="Times New Roman" w:hAnsi="Times New Roman" w:cs="Times New Roman"/>
+          <w:sz w:val="24"/>
+          <w:szCs w:val="24"/>
+        </w:rPr>
+        <w:t xml:space="preserve"> en temps réel. </w:t>
+      </w:r>
+      <w:r>
+        <w:rPr>
+          <w:rFonts w:ascii="Times New Roman" w:hAnsi="Times New Roman" w:cs="Times New Roman"/>
+          <w:sz w:val="24"/>
+          <w:szCs w:val="24"/>
+        </w:rPr>
+        <w:t xml:space="preserve">Par la suite, </w:t>
       </w:r>
       <w:r>
         <w:rPr>
@@ -239,22 +262,6 @@
           <w:szCs w:val="24"/>
         </w:rPr>
         <w:t>on va pouvoir accéder au site internet avec l’appareil de votre choix pour y voir la production en temps réel.</w:t>
-      </w:r>
-      <w:r>
-        <w:rPr>
-          <w:rFonts w:ascii="Times New Roman" w:hAnsi="Times New Roman" w:cs="Times New Roman"/>
-          <w:sz w:val="24"/>
-          <w:szCs w:val="24"/>
-        </w:rPr>
-        <w:t xml:space="preserve"> </w:t>
-      </w:r>
-      <w:r>
-        <w:rPr>
-          <w:rFonts w:ascii="Times New Roman" w:hAnsi="Times New Roman" w:cs="Times New Roman"/>
-          <w:sz w:val="24"/>
-          <w:szCs w:val="24"/>
-        </w:rPr>
-        <w:t xml:space="preserve"> </w:t>
       </w:r>
     </w:p>
     <w:p>
@@ -278,17 +285,33 @@
       <w:pPr>
         <w:rPr>
           <w:rFonts w:ascii="Times New Roman" w:hAnsi="Times New Roman" w:cs="Times New Roman"/>
-          <w:sz w:val="24"/>
-          <w:szCs w:val="24"/>
-        </w:rPr>
-      </w:pPr>
-      <w:r>
-        <w:rPr>
-          <w:rFonts w:ascii="Times New Roman" w:hAnsi="Times New Roman" w:cs="Times New Roman"/>
-          <w:sz w:val="24"/>
-          <w:szCs w:val="24"/>
-        </w:rPr>
-        <w:t>Créer la machine virtuelle :</w:t>
+          <w:sz w:val="28"/>
+          <w:szCs w:val="28"/>
+        </w:rPr>
+      </w:pPr>
+      <w:r>
+        <w:rPr>
+          <w:rFonts w:ascii="Times New Roman" w:hAnsi="Times New Roman" w:cs="Times New Roman"/>
+          <w:sz w:val="28"/>
+          <w:szCs w:val="28"/>
+        </w:rPr>
+        <w:t>Créer la machine virtuelle </w:t>
+      </w:r>
+      <w:r>
+        <w:rPr>
+          <w:rFonts w:ascii="Times New Roman" w:hAnsi="Times New Roman" w:cs="Times New Roman"/>
+          <w:sz w:val="28"/>
+          <w:szCs w:val="28"/>
+        </w:rPr>
+        <w:t xml:space="preserve">(Si vous utiliser un vrai ordinateur, commencer à l’étape 6) </w:t>
+      </w:r>
+      <w:r>
+        <w:rPr>
+          <w:rFonts w:ascii="Times New Roman" w:hAnsi="Times New Roman" w:cs="Times New Roman"/>
+          <w:sz w:val="28"/>
+          <w:szCs w:val="28"/>
+        </w:rPr>
+        <w:t>:</w:t>
       </w:r>
     </w:p>
     <w:p>
@@ -9273,47 +9296,10 @@
         <w:t xml:space="preserve">Installer </w:t>
       </w:r>
       <w:r>
-        <w:rPr>
-          <w:highlight w:val="yellow"/>
-        </w:rPr>
-        <w:t>[logiciel (</w:t>
-      </w:r>
-      <w:proofErr w:type="spellStart"/>
-      <w:r>
-        <w:rPr>
-          <w:highlight w:val="yellow"/>
-        </w:rPr>
-        <w:t>Mysql</w:t>
-      </w:r>
-      <w:proofErr w:type="spellEnd"/>
-      <w:r>
-        <w:rPr>
-          <w:highlight w:val="yellow"/>
-        </w:rPr>
-        <w:t xml:space="preserve"> ou </w:t>
-      </w:r>
-      <w:proofErr w:type="spellStart"/>
-      <w:r>
-        <w:rPr>
-          <w:highlight w:val="yellow"/>
-        </w:rPr>
-        <w:t>phpmyadmin</w:t>
-      </w:r>
-      <w:proofErr w:type="spellEnd"/>
-      <w:r>
-        <w:rPr>
-          <w:highlight w:val="yellow"/>
-        </w:rPr>
-        <w:t>)]</w:t>
-      </w:r>
-      <w:r>
-        <w:rPr>
-          <w:highlight w:val="yellow"/>
-        </w:rPr>
-        <w:t> </w:t>
-      </w:r>
-      <w:r>
-        <w:t>(Environ x minutes)</w:t>
+        <w:t>WampServer (</w:t>
+      </w:r>
+      <w:r>
+        <w:t>Environ x minutes)</w:t>
       </w:r>
       <w:r>
         <w:t xml:space="preserve"> </w:t>
@@ -9352,7 +9338,10 @@
         <w:pStyle w:val="Titre1"/>
       </w:pPr>
       <w:r>
-        <w:t>Installer Apache… (Environ x minutes)</w:t>
+        <w:t>Configurer</w:t>
+      </w:r>
+      <w:r>
+        <w:t>… (Environ x minutes)</w:t>
       </w:r>
       <w:r>
         <w:t xml:space="preserve"> </w:t>
@@ -9399,24 +9388,6 @@
         </w:rPr>
         <w:t>Test</w:t>
       </w:r>
-    </w:p>
-    <w:p>
-      <w:pPr>
-        <w:rPr>
-          <w:rFonts w:ascii="Times New Roman" w:hAnsi="Times New Roman" w:cs="Times New Roman"/>
-          <w:sz w:val="24"/>
-          <w:szCs w:val="24"/>
-        </w:rPr>
-      </w:pPr>
-    </w:p>
-    <w:p>
-      <w:pPr>
-        <w:rPr>
-          <w:rFonts w:ascii="Times New Roman" w:hAnsi="Times New Roman" w:cs="Times New Roman"/>
-          <w:sz w:val="24"/>
-          <w:szCs w:val="24"/>
-        </w:rPr>
-      </w:pPr>
     </w:p>
     <w:sectPr>
       <w:headerReference w:type="default" r:id="rId48"/>
@@ -11808,7 +11779,7 @@
 </file>
 
 <file path=customXml/itemProps1.xml><?xml version="1.0" encoding="utf-8"?>
-<ds:datastoreItem xmlns:ds="http://schemas.openxmlformats.org/officeDocument/2006/customXml" ds:itemID="{8073BF6C-4BF3-403D-B7DA-6A5F8C28F8B3}">
+<ds:datastoreItem xmlns:ds="http://schemas.openxmlformats.org/officeDocument/2006/customXml" ds:itemID="{5677DDB6-4D1F-4C70-98A4-86F5748901E6}">
   <ds:schemaRefs>
     <ds:schemaRef ds:uri="http://schemas.openxmlformats.org/officeDocument/2006/bibliography"/>
   </ds:schemaRefs>

</xml_diff>

<commit_message>
corriger bug mqtt_pub et continuer guideServeur
</commit_message>
<xml_diff>
--- a/Implantation/script_guide_Installation/ServeurVM/GuideServeur.docx
+++ b/Implantation/script_guide_Installation/ServeurVM/GuideServeur.docx
@@ -319,7 +319,13 @@
         <w:pStyle w:val="Titre1"/>
       </w:pPr>
       <w:r>
-        <w:t xml:space="preserve">Installer VirtualBox 6.1 </w:t>
+        <w:t>Installer VirtualBox 6.</w:t>
+      </w:r>
+      <w:r>
+        <w:t>1.4</w:t>
+      </w:r>
+      <w:r>
+        <w:t xml:space="preserve"> </w:t>
       </w:r>
       <w:r>
         <w:t xml:space="preserve">(Environ 2 </w:t>
@@ -6486,6 +6492,7 @@
         </w:rPr>
         <w:t xml:space="preserve">Ignorer, à moins que vous </w:t>
       </w:r>
+      <w:proofErr w:type="gramStart"/>
       <w:r>
         <w:rPr>
           <w:rFonts w:ascii="Times New Roman" w:hAnsi="Times New Roman" w:cs="Times New Roman"/>
@@ -6494,6 +6501,7 @@
         </w:rPr>
         <w:t>voulez</w:t>
       </w:r>
+      <w:proofErr w:type="gramEnd"/>
       <w:r>
         <w:rPr>
           <w:rFonts w:ascii="Times New Roman" w:hAnsi="Times New Roman" w:cs="Times New Roman"/>
@@ -7789,7 +7797,7 @@
           <w:szCs w:val="24"/>
           <w:highlight w:val="yellow"/>
         </w:rPr>
-        <w:t xml:space="preserve"> » qu’on vous a remis et copier le sur dans la machine </w:t>
+        <w:t xml:space="preserve"> » qu’on vous a remis et copier le dans la machine </w:t>
       </w:r>
       <w:proofErr w:type="spellStart"/>
       <w:r>
@@ -7817,7 +7825,13 @@
         <w:pStyle w:val="Titre1"/>
       </w:pPr>
       <w:r>
-        <w:t>Installer Python 3 </w:t>
+        <w:t>Installer Python 3</w:t>
+      </w:r>
+      <w:r>
+        <w:t>.8.2</w:t>
+      </w:r>
+      <w:r>
+        <w:t> </w:t>
       </w:r>
       <w:r>
         <w:t>(Environ 1 minute)</w:t>
@@ -7856,8 +7870,8 @@
       <w:pPr>
         <w:pStyle w:val="Paragraphedeliste"/>
         <w:numPr>
-          <w:ilvl w:val="1"/>
-          <w:numId w:val="5"/>
+          <w:ilvl w:val="0"/>
+          <w:numId w:val="12"/>
         </w:numPr>
         <w:spacing w:line="240" w:lineRule="auto"/>
         <w:rPr>
@@ -8013,8 +8027,8 @@
       <w:pPr>
         <w:pStyle w:val="Paragraphedeliste"/>
         <w:numPr>
-          <w:ilvl w:val="1"/>
-          <w:numId w:val="5"/>
+          <w:ilvl w:val="0"/>
+          <w:numId w:val="12"/>
         </w:numPr>
         <w:spacing w:line="240" w:lineRule="auto"/>
         <w:rPr>
@@ -8743,8 +8757,8 @@
       <w:pPr>
         <w:pStyle w:val="Paragraphedeliste"/>
         <w:numPr>
-          <w:ilvl w:val="1"/>
-          <w:numId w:val="5"/>
+          <w:ilvl w:val="0"/>
+          <w:numId w:val="12"/>
         </w:numPr>
         <w:spacing w:line="240" w:lineRule="auto"/>
         <w:rPr>
@@ -9296,10 +9310,22 @@
         <w:t xml:space="preserve">Installer </w:t>
       </w:r>
       <w:r>
-        <w:t>WampServer (</w:t>
-      </w:r>
-      <w:r>
-        <w:t>Environ x minutes)</w:t>
+        <w:t>WampServer</w:t>
+      </w:r>
+      <w:r>
+        <w:t xml:space="preserve"> 3.2.0</w:t>
+      </w:r>
+      <w:r>
+        <w:t xml:space="preserve"> (</w:t>
+      </w:r>
+      <w:r>
+        <w:t xml:space="preserve">Environ </w:t>
+      </w:r>
+      <w:r>
+        <w:t>4</w:t>
+      </w:r>
+      <w:r>
+        <w:t xml:space="preserve"> minutes)</w:t>
       </w:r>
       <w:r>
         <w:t xml:space="preserve"> </w:t>
@@ -9320,17 +9346,1950 @@
           <w:rFonts w:ascii="Times New Roman" w:hAnsi="Times New Roman" w:cs="Times New Roman"/>
           <w:sz w:val="24"/>
           <w:szCs w:val="24"/>
-          <w:highlight w:val="yellow"/>
-        </w:rPr>
-      </w:pPr>
-      <w:r>
-        <w:rPr>
-          <w:rFonts w:ascii="Times New Roman" w:hAnsi="Times New Roman" w:cs="Times New Roman"/>
-          <w:sz w:val="24"/>
-          <w:szCs w:val="24"/>
-          <w:highlight w:val="yellow"/>
-        </w:rPr>
-        <w:t>Faire…</w:t>
+        </w:rPr>
+      </w:pPr>
+      <w:r>
+        <w:rPr>
+          <w:rFonts w:ascii="Times New Roman" w:hAnsi="Times New Roman" w:cs="Times New Roman"/>
+          <w:sz w:val="24"/>
+          <w:szCs w:val="24"/>
+        </w:rPr>
+        <w:t>Double clique sur « wampserver3.2.0_x</w:t>
+      </w:r>
+      <w:r>
+        <w:rPr>
+          <w:rFonts w:ascii="Times New Roman" w:hAnsi="Times New Roman" w:cs="Times New Roman"/>
+          <w:sz w:val="24"/>
+          <w:szCs w:val="24"/>
+        </w:rPr>
+        <w:t>64.exe »</w:t>
+      </w:r>
+    </w:p>
+    <w:p>
+      <w:pPr>
+        <w:pStyle w:val="Paragraphedeliste"/>
+        <w:numPr>
+          <w:ilvl w:val="0"/>
+          <w:numId w:val="15"/>
+        </w:numPr>
+        <w:spacing w:line="240" w:lineRule="auto"/>
+        <w:rPr>
+          <w:rFonts w:ascii="Times New Roman" w:hAnsi="Times New Roman" w:cs="Times New Roman"/>
+          <w:sz w:val="24"/>
+          <w:szCs w:val="24"/>
+        </w:rPr>
+      </w:pPr>
+      <w:r>
+        <w:rPr>
+          <w:rFonts w:ascii="Times New Roman" w:hAnsi="Times New Roman" w:cs="Times New Roman"/>
+          <w:noProof/>
+          <w:sz w:val="24"/>
+          <w:szCs w:val="24"/>
+        </w:rPr>
+        <mc:AlternateContent>
+          <mc:Choice Requires="wps">
+            <w:drawing>
+              <wp:anchor distT="0" distB="0" distL="114300" distR="114300" simplePos="0" relativeHeight="251774976" behindDoc="0" locked="0" layoutInCell="1" allowOverlap="1" wp14:anchorId="21DDCB6A" wp14:editId="4AC2D9AE">
+                <wp:simplePos x="0" y="0"/>
+                <wp:positionH relativeFrom="column">
+                  <wp:posOffset>680314</wp:posOffset>
+                </wp:positionH>
+                <wp:positionV relativeFrom="paragraph">
+                  <wp:posOffset>1795704</wp:posOffset>
+                </wp:positionV>
+                <wp:extent cx="657225" cy="161925"/>
+                <wp:effectExtent l="19050" t="19050" r="47625" b="66675"/>
+                <wp:wrapNone/>
+                <wp:docPr id="242" name="Connecteur droit avec flèche 242"/>
+                <wp:cNvGraphicFramePr/>
+                <a:graphic xmlns:a="http://schemas.openxmlformats.org/drawingml/2006/main">
+                  <a:graphicData uri="http://schemas.microsoft.com/office/word/2010/wordprocessingShape">
+                    <wps:wsp>
+                      <wps:cNvCnPr/>
+                      <wps:spPr>
+                        <a:xfrm>
+                          <a:off x="0" y="0"/>
+                          <a:ext cx="657225" cy="161925"/>
+                        </a:xfrm>
+                        <a:prstGeom prst="straightConnector1">
+                          <a:avLst/>
+                        </a:prstGeom>
+                        <a:ln w="38100">
+                          <a:solidFill>
+                            <a:srgbClr val="FF0000"/>
+                          </a:solidFill>
+                          <a:tailEnd type="triangle"/>
+                        </a:ln>
+                      </wps:spPr>
+                      <wps:style>
+                        <a:lnRef idx="1">
+                          <a:schemeClr val="accent1"/>
+                        </a:lnRef>
+                        <a:fillRef idx="0">
+                          <a:schemeClr val="accent1"/>
+                        </a:fillRef>
+                        <a:effectRef idx="0">
+                          <a:schemeClr val="accent1"/>
+                        </a:effectRef>
+                        <a:fontRef idx="minor">
+                          <a:schemeClr val="tx1"/>
+                        </a:fontRef>
+                      </wps:style>
+                      <wps:bodyPr/>
+                    </wps:wsp>
+                  </a:graphicData>
+                </a:graphic>
+                <wp14:sizeRelH relativeFrom="margin">
+                  <wp14:pctWidth>0</wp14:pctWidth>
+                </wp14:sizeRelH>
+                <wp14:sizeRelV relativeFrom="margin">
+                  <wp14:pctHeight>0</wp14:pctHeight>
+                </wp14:sizeRelV>
+              </wp:anchor>
+            </w:drawing>
+          </mc:Choice>
+          <mc:Fallback>
+            <w:pict>
+              <v:shapetype w14:anchorId="10D42078" id="_x0000_t32" coordsize="21600,21600" o:spt="32" o:oned="t" path="m,l21600,21600e" filled="f">
+                <v:path arrowok="t" fillok="f" o:connecttype="none"/>
+                <o:lock v:ext="edit" shapetype="t"/>
+              </v:shapetype>
+              <v:shape id="Connecteur droit avec flèche 242" o:spid="_x0000_s1026" type="#_x0000_t32" style="position:absolute;margin-left:53.55pt;margin-top:141.4pt;width:51.75pt;height:12.75pt;z-index:251774976;visibility:visible;mso-wrap-style:square;mso-width-percent:0;mso-height-percent:0;mso-wrap-distance-left:9pt;mso-wrap-distance-top:0;mso-wrap-distance-right:9pt;mso-wrap-distance-bottom:0;mso-position-horizontal:absolute;mso-position-horizontal-relative:text;mso-position-vertical:absolute;mso-position-vertical-relative:text;mso-width-percent:0;mso-height-percent:0;mso-width-relative:margin;mso-height-relative:margin" o:gfxdata="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" strokecolor="red" strokeweight="3pt">
+                <v:stroke endarrow="block" joinstyle="miter"/>
+              </v:shape>
+            </w:pict>
+          </mc:Fallback>
+        </mc:AlternateContent>
+      </w:r>
+      <w:r>
+        <w:rPr>
+          <w:rFonts w:ascii="Times New Roman" w:hAnsi="Times New Roman" w:cs="Times New Roman"/>
+          <w:sz w:val="24"/>
+          <w:szCs w:val="24"/>
+        </w:rPr>
+        <w:t>Suivre les instructions du téléchargement.</w:t>
+      </w:r>
+      <w:r>
+        <w:rPr>
+          <w:rFonts w:ascii="Times New Roman" w:hAnsi="Times New Roman" w:cs="Times New Roman"/>
+          <w:noProof/>
+          <w:sz w:val="24"/>
+          <w:szCs w:val="24"/>
+        </w:rPr>
+        <w:drawing>
+          <wp:inline distT="0" distB="0" distL="0" distR="0" wp14:anchorId="1BC4A8E7" wp14:editId="2C311431">
+            <wp:extent cx="2687616" cy="2033625"/>
+            <wp:effectExtent l="0" t="0" r="0" b="5080"/>
+            <wp:docPr id="18" name="Image 18"/>
+            <wp:cNvGraphicFramePr>
+              <a:graphicFrameLocks xmlns:a="http://schemas.openxmlformats.org/drawingml/2006/main" noChangeAspect="1"/>
+            </wp:cNvGraphicFramePr>
+            <a:graphic xmlns:a="http://schemas.openxmlformats.org/drawingml/2006/main">
+              <a:graphicData uri="http://schemas.openxmlformats.org/drawingml/2006/picture">
+                <pic:pic xmlns:pic="http://schemas.openxmlformats.org/drawingml/2006/picture">
+                  <pic:nvPicPr>
+                    <pic:cNvPr id="0" name="Picture 1"/>
+                    <pic:cNvPicPr>
+                      <a:picLocks noChangeAspect="1" noChangeArrowheads="1"/>
+                    </pic:cNvPicPr>
+                  </pic:nvPicPr>
+                  <pic:blipFill>
+                    <a:blip r:embed="rId48">
+                      <a:extLst>
+                        <a:ext uri="{28A0092B-C50C-407E-A947-70E740481C1C}">
+                          <a14:useLocalDpi xmlns:a14="http://schemas.microsoft.com/office/drawing/2010/main" val="0"/>
+                        </a:ext>
+                      </a:extLst>
+                    </a:blip>
+                    <a:srcRect/>
+                    <a:stretch>
+                      <a:fillRect/>
+                    </a:stretch>
+                  </pic:blipFill>
+                  <pic:spPr bwMode="auto">
+                    <a:xfrm>
+                      <a:off x="0" y="0"/>
+                      <a:ext cx="2715348" cy="2054609"/>
+                    </a:xfrm>
+                    <a:prstGeom prst="rect">
+                      <a:avLst/>
+                    </a:prstGeom>
+                    <a:noFill/>
+                    <a:ln>
+                      <a:noFill/>
+                    </a:ln>
+                  </pic:spPr>
+                </pic:pic>
+              </a:graphicData>
+            </a:graphic>
+          </wp:inline>
+        </w:drawing>
+      </w:r>
+      <w:r>
+        <w:rPr>
+          <w:rFonts w:ascii="Times New Roman" w:hAnsi="Times New Roman" w:cs="Times New Roman"/>
+          <w:noProof/>
+          <w:sz w:val="24"/>
+          <w:szCs w:val="24"/>
+        </w:rPr>
+        <w:t xml:space="preserve"> </w:t>
+      </w:r>
+    </w:p>
+    <w:p>
+      <w:pPr>
+        <w:pStyle w:val="Paragraphedeliste"/>
+        <w:spacing w:line="240" w:lineRule="auto"/>
+        <w:ind w:left="1440"/>
+        <w:rPr>
+          <w:rFonts w:ascii="Times New Roman" w:hAnsi="Times New Roman" w:cs="Times New Roman"/>
+          <w:sz w:val="24"/>
+          <w:szCs w:val="24"/>
+        </w:rPr>
+      </w:pPr>
+      <w:r>
+        <w:rPr>
+          <w:rFonts w:ascii="Times New Roman" w:hAnsi="Times New Roman" w:cs="Times New Roman"/>
+          <w:noProof/>
+          <w:sz w:val="24"/>
+          <w:szCs w:val="24"/>
+        </w:rPr>
+        <w:lastRenderedPageBreak/>
+        <mc:AlternateContent>
+          <mc:Choice Requires="wps">
+            <w:drawing>
+              <wp:anchor distT="0" distB="0" distL="114300" distR="114300" simplePos="0" relativeHeight="251785216" behindDoc="0" locked="0" layoutInCell="1" allowOverlap="1" wp14:anchorId="483069A7" wp14:editId="1DC2135D">
+                <wp:simplePos x="0" y="0"/>
+                <wp:positionH relativeFrom="column">
+                  <wp:posOffset>2811323</wp:posOffset>
+                </wp:positionH>
+                <wp:positionV relativeFrom="paragraph">
+                  <wp:posOffset>8002321</wp:posOffset>
+                </wp:positionV>
+                <wp:extent cx="383286" cy="308585"/>
+                <wp:effectExtent l="19050" t="38100" r="55245" b="15875"/>
+                <wp:wrapNone/>
+                <wp:docPr id="247" name="Connecteur droit avec flèche 247"/>
+                <wp:cNvGraphicFramePr/>
+                <a:graphic xmlns:a="http://schemas.openxmlformats.org/drawingml/2006/main">
+                  <a:graphicData uri="http://schemas.microsoft.com/office/word/2010/wordprocessingShape">
+                    <wps:wsp>
+                      <wps:cNvCnPr/>
+                      <wps:spPr>
+                        <a:xfrm flipV="1">
+                          <a:off x="0" y="0"/>
+                          <a:ext cx="383286" cy="308585"/>
+                        </a:xfrm>
+                        <a:prstGeom prst="straightConnector1">
+                          <a:avLst/>
+                        </a:prstGeom>
+                        <a:ln w="38100">
+                          <a:solidFill>
+                            <a:srgbClr val="FF0000"/>
+                          </a:solidFill>
+                          <a:tailEnd type="triangle"/>
+                        </a:ln>
+                      </wps:spPr>
+                      <wps:style>
+                        <a:lnRef idx="1">
+                          <a:schemeClr val="accent1"/>
+                        </a:lnRef>
+                        <a:fillRef idx="0">
+                          <a:schemeClr val="accent1"/>
+                        </a:fillRef>
+                        <a:effectRef idx="0">
+                          <a:schemeClr val="accent1"/>
+                        </a:effectRef>
+                        <a:fontRef idx="minor">
+                          <a:schemeClr val="tx1"/>
+                        </a:fontRef>
+                      </wps:style>
+                      <wps:bodyPr/>
+                    </wps:wsp>
+                  </a:graphicData>
+                </a:graphic>
+                <wp14:sizeRelH relativeFrom="margin">
+                  <wp14:pctWidth>0</wp14:pctWidth>
+                </wp14:sizeRelH>
+                <wp14:sizeRelV relativeFrom="margin">
+                  <wp14:pctHeight>0</wp14:pctHeight>
+                </wp14:sizeRelV>
+              </wp:anchor>
+            </w:drawing>
+          </mc:Choice>
+          <mc:Fallback>
+            <w:pict>
+              <v:shape w14:anchorId="6BDC9505" id="Connecteur droit avec flèche 247" o:spid="_x0000_s1026" type="#_x0000_t32" style="position:absolute;margin-left:221.35pt;margin-top:630.1pt;width:30.2pt;height:24.3pt;flip:y;z-index:251785216;visibility:visible;mso-wrap-style:square;mso-width-percent:0;mso-height-percent:0;mso-wrap-distance-left:9pt;mso-wrap-distance-top:0;mso-wrap-distance-right:9pt;mso-wrap-distance-bottom:0;mso-position-horizontal:absolute;mso-position-horizontal-relative:text;mso-position-vertical:absolute;mso-position-vertical-relative:text;mso-width-percent:0;mso-height-percent:0;mso-width-relative:margin;mso-height-relative:margin" o:gfxdata="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" strokecolor="red" strokeweight="3pt">
+                <v:stroke endarrow="block" joinstyle="miter"/>
+              </v:shape>
+            </w:pict>
+          </mc:Fallback>
+        </mc:AlternateContent>
+      </w:r>
+      <w:r>
+        <w:rPr>
+          <w:rFonts w:ascii="Times New Roman" w:hAnsi="Times New Roman" w:cs="Times New Roman"/>
+          <w:noProof/>
+          <w:sz w:val="24"/>
+          <w:szCs w:val="24"/>
+        </w:rPr>
+        <mc:AlternateContent>
+          <mc:Choice Requires="wps">
+            <w:drawing>
+              <wp:anchor distT="0" distB="0" distL="114300" distR="114300" simplePos="0" relativeHeight="251783168" behindDoc="0" locked="0" layoutInCell="1" allowOverlap="1" wp14:anchorId="636EC9BE" wp14:editId="61E115BD">
+                <wp:simplePos x="0" y="0"/>
+                <wp:positionH relativeFrom="margin">
+                  <wp:posOffset>2763291</wp:posOffset>
+                </wp:positionH>
+                <wp:positionV relativeFrom="paragraph">
+                  <wp:posOffset>5613350</wp:posOffset>
+                </wp:positionV>
+                <wp:extent cx="357988" cy="216408"/>
+                <wp:effectExtent l="19050" t="38100" r="42545" b="31750"/>
+                <wp:wrapNone/>
+                <wp:docPr id="246" name="Connecteur droit avec flèche 246"/>
+                <wp:cNvGraphicFramePr/>
+                <a:graphic xmlns:a="http://schemas.openxmlformats.org/drawingml/2006/main">
+                  <a:graphicData uri="http://schemas.microsoft.com/office/word/2010/wordprocessingShape">
+                    <wps:wsp>
+                      <wps:cNvCnPr/>
+                      <wps:spPr>
+                        <a:xfrm flipV="1">
+                          <a:off x="0" y="0"/>
+                          <a:ext cx="357988" cy="216408"/>
+                        </a:xfrm>
+                        <a:prstGeom prst="straightConnector1">
+                          <a:avLst/>
+                        </a:prstGeom>
+                        <a:ln w="38100">
+                          <a:solidFill>
+                            <a:srgbClr val="FF0000"/>
+                          </a:solidFill>
+                          <a:tailEnd type="triangle"/>
+                        </a:ln>
+                      </wps:spPr>
+                      <wps:style>
+                        <a:lnRef idx="1">
+                          <a:schemeClr val="accent1"/>
+                        </a:lnRef>
+                        <a:fillRef idx="0">
+                          <a:schemeClr val="accent1"/>
+                        </a:fillRef>
+                        <a:effectRef idx="0">
+                          <a:schemeClr val="accent1"/>
+                        </a:effectRef>
+                        <a:fontRef idx="minor">
+                          <a:schemeClr val="tx1"/>
+                        </a:fontRef>
+                      </wps:style>
+                      <wps:bodyPr/>
+                    </wps:wsp>
+                  </a:graphicData>
+                </a:graphic>
+                <wp14:sizeRelH relativeFrom="margin">
+                  <wp14:pctWidth>0</wp14:pctWidth>
+                </wp14:sizeRelH>
+                <wp14:sizeRelV relativeFrom="margin">
+                  <wp14:pctHeight>0</wp14:pctHeight>
+                </wp14:sizeRelV>
+              </wp:anchor>
+            </w:drawing>
+          </mc:Choice>
+          <mc:Fallback>
+            <w:pict>
+              <v:shape w14:anchorId="792D7542" id="Connecteur droit avec flèche 246" o:spid="_x0000_s1026" type="#_x0000_t32" style="position:absolute;margin-left:217.6pt;margin-top:442pt;width:28.2pt;height:17.05pt;flip:y;z-index:251783168;visibility:visible;mso-wrap-style:square;mso-width-percent:0;mso-height-percent:0;mso-wrap-distance-left:9pt;mso-wrap-distance-top:0;mso-wrap-distance-right:9pt;mso-wrap-distance-bottom:0;mso-position-horizontal:absolute;mso-position-horizontal-relative:margin;mso-position-vertical:absolute;mso-position-vertical-relative:text;mso-width-percent:0;mso-height-percent:0;mso-width-relative:margin;mso-height-relative:margin" o:gfxdata="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" strokecolor="red" strokeweight="3pt">
+                <v:stroke endarrow="block" joinstyle="miter"/>
+                <w10:wrap anchorx="margin"/>
+              </v:shape>
+            </w:pict>
+          </mc:Fallback>
+        </mc:AlternateContent>
+      </w:r>
+      <w:r>
+        <w:rPr>
+          <w:rFonts w:ascii="Times New Roman" w:hAnsi="Times New Roman" w:cs="Times New Roman"/>
+          <w:noProof/>
+          <w:sz w:val="24"/>
+          <w:szCs w:val="24"/>
+        </w:rPr>
+        <mc:AlternateContent>
+          <mc:Choice Requires="wps">
+            <w:drawing>
+              <wp:anchor distT="0" distB="0" distL="114300" distR="114300" simplePos="0" relativeHeight="251779072" behindDoc="0" locked="0" layoutInCell="1" allowOverlap="1" wp14:anchorId="54471E4A" wp14:editId="6E2BD74E">
+                <wp:simplePos x="0" y="0"/>
+                <wp:positionH relativeFrom="column">
+                  <wp:posOffset>540080</wp:posOffset>
+                </wp:positionH>
+                <wp:positionV relativeFrom="paragraph">
+                  <wp:posOffset>3003550</wp:posOffset>
+                </wp:positionV>
+                <wp:extent cx="581025" cy="45085"/>
+                <wp:effectExtent l="19050" t="95250" r="0" b="69215"/>
+                <wp:wrapNone/>
+                <wp:docPr id="244" name="Connecteur droit avec flèche 244"/>
+                <wp:cNvGraphicFramePr/>
+                <a:graphic xmlns:a="http://schemas.openxmlformats.org/drawingml/2006/main">
+                  <a:graphicData uri="http://schemas.microsoft.com/office/word/2010/wordprocessingShape">
+                    <wps:wsp>
+                      <wps:cNvCnPr/>
+                      <wps:spPr>
+                        <a:xfrm flipV="1">
+                          <a:off x="0" y="0"/>
+                          <a:ext cx="581025" cy="45085"/>
+                        </a:xfrm>
+                        <a:prstGeom prst="straightConnector1">
+                          <a:avLst/>
+                        </a:prstGeom>
+                        <a:ln w="38100">
+                          <a:solidFill>
+                            <a:srgbClr val="FF0000"/>
+                          </a:solidFill>
+                          <a:tailEnd type="triangle"/>
+                        </a:ln>
+                      </wps:spPr>
+                      <wps:style>
+                        <a:lnRef idx="1">
+                          <a:schemeClr val="accent1"/>
+                        </a:lnRef>
+                        <a:fillRef idx="0">
+                          <a:schemeClr val="accent1"/>
+                        </a:fillRef>
+                        <a:effectRef idx="0">
+                          <a:schemeClr val="accent1"/>
+                        </a:effectRef>
+                        <a:fontRef idx="minor">
+                          <a:schemeClr val="tx1"/>
+                        </a:fontRef>
+                      </wps:style>
+                      <wps:bodyPr/>
+                    </wps:wsp>
+                  </a:graphicData>
+                </a:graphic>
+                <wp14:sizeRelH relativeFrom="margin">
+                  <wp14:pctWidth>0</wp14:pctWidth>
+                </wp14:sizeRelH>
+                <wp14:sizeRelV relativeFrom="margin">
+                  <wp14:pctHeight>0</wp14:pctHeight>
+                </wp14:sizeRelV>
+              </wp:anchor>
+            </w:drawing>
+          </mc:Choice>
+          <mc:Fallback>
+            <w:pict>
+              <v:shape w14:anchorId="458D1B94" id="Connecteur droit avec flèche 244" o:spid="_x0000_s1026" type="#_x0000_t32" style="position:absolute;margin-left:42.55pt;margin-top:236.5pt;width:45.75pt;height:3.55pt;flip:y;z-index:251779072;visibility:visible;mso-wrap-style:square;mso-width-percent:0;mso-height-percent:0;mso-wrap-distance-left:9pt;mso-wrap-distance-top:0;mso-wrap-distance-right:9pt;mso-wrap-distance-bottom:0;mso-position-horizontal:absolute;mso-position-horizontal-relative:text;mso-position-vertical:absolute;mso-position-vertical-relative:text;mso-width-percent:0;mso-height-percent:0;mso-width-relative:margin;mso-height-relative:margin" o:gfxdata="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" strokecolor="red" strokeweight="3pt">
+                <v:stroke endarrow="block" joinstyle="miter"/>
+              </v:shape>
+            </w:pict>
+          </mc:Fallback>
+        </mc:AlternateContent>
+      </w:r>
+      <w:r>
+        <w:rPr>
+          <w:rFonts w:ascii="Times New Roman" w:hAnsi="Times New Roman" w:cs="Times New Roman"/>
+          <w:noProof/>
+          <w:sz w:val="24"/>
+          <w:szCs w:val="24"/>
+        </w:rPr>
+        <mc:AlternateContent>
+          <mc:Choice Requires="wps">
+            <w:drawing>
+              <wp:anchor distT="0" distB="0" distL="114300" distR="114300" simplePos="0" relativeHeight="251781120" behindDoc="0" locked="0" layoutInCell="1" allowOverlap="1" wp14:anchorId="69192C1B" wp14:editId="186F9D37">
+                <wp:simplePos x="0" y="0"/>
+                <wp:positionH relativeFrom="column">
+                  <wp:posOffset>2349550</wp:posOffset>
+                </wp:positionH>
+                <wp:positionV relativeFrom="paragraph">
+                  <wp:posOffset>3304794</wp:posOffset>
+                </wp:positionV>
+                <wp:extent cx="581178" cy="45719"/>
+                <wp:effectExtent l="19050" t="95250" r="0" b="69215"/>
+                <wp:wrapNone/>
+                <wp:docPr id="245" name="Connecteur droit avec flèche 245"/>
+                <wp:cNvGraphicFramePr/>
+                <a:graphic xmlns:a="http://schemas.openxmlformats.org/drawingml/2006/main">
+                  <a:graphicData uri="http://schemas.microsoft.com/office/word/2010/wordprocessingShape">
+                    <wps:wsp>
+                      <wps:cNvCnPr/>
+                      <wps:spPr>
+                        <a:xfrm flipV="1">
+                          <a:off x="0" y="0"/>
+                          <a:ext cx="581178" cy="45719"/>
+                        </a:xfrm>
+                        <a:prstGeom prst="straightConnector1">
+                          <a:avLst/>
+                        </a:prstGeom>
+                        <a:ln w="38100">
+                          <a:solidFill>
+                            <a:srgbClr val="FF0000"/>
+                          </a:solidFill>
+                          <a:tailEnd type="triangle"/>
+                        </a:ln>
+                      </wps:spPr>
+                      <wps:style>
+                        <a:lnRef idx="1">
+                          <a:schemeClr val="accent1"/>
+                        </a:lnRef>
+                        <a:fillRef idx="0">
+                          <a:schemeClr val="accent1"/>
+                        </a:fillRef>
+                        <a:effectRef idx="0">
+                          <a:schemeClr val="accent1"/>
+                        </a:effectRef>
+                        <a:fontRef idx="minor">
+                          <a:schemeClr val="tx1"/>
+                        </a:fontRef>
+                      </wps:style>
+                      <wps:bodyPr/>
+                    </wps:wsp>
+                  </a:graphicData>
+                </a:graphic>
+                <wp14:sizeRelH relativeFrom="margin">
+                  <wp14:pctWidth>0</wp14:pctWidth>
+                </wp14:sizeRelH>
+                <wp14:sizeRelV relativeFrom="margin">
+                  <wp14:pctHeight>0</wp14:pctHeight>
+                </wp14:sizeRelV>
+              </wp:anchor>
+            </w:drawing>
+          </mc:Choice>
+          <mc:Fallback>
+            <w:pict>
+              <v:shape w14:anchorId="74F7AC96" id="Connecteur droit avec flèche 245" o:spid="_x0000_s1026" type="#_x0000_t32" style="position:absolute;margin-left:185pt;margin-top:260.2pt;width:45.75pt;height:3.6pt;flip:y;z-index:251781120;visibility:visible;mso-wrap-style:square;mso-width-percent:0;mso-height-percent:0;mso-wrap-distance-left:9pt;mso-wrap-distance-top:0;mso-wrap-distance-right:9pt;mso-wrap-distance-bottom:0;mso-position-horizontal:absolute;mso-position-horizontal-relative:text;mso-position-vertical:absolute;mso-position-vertical-relative:text;mso-width-percent:0;mso-height-percent:0;mso-width-relative:margin;mso-height-relative:margin" o:gfxdata="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" strokecolor="red" strokeweight="3pt">
+                <v:stroke endarrow="block" joinstyle="miter"/>
+              </v:shape>
+            </w:pict>
+          </mc:Fallback>
+        </mc:AlternateContent>
+      </w:r>
+      <w:r>
+        <w:rPr>
+          <w:rFonts w:ascii="Times New Roman" w:hAnsi="Times New Roman" w:cs="Times New Roman"/>
+          <w:noProof/>
+          <w:sz w:val="24"/>
+          <w:szCs w:val="24"/>
+        </w:rPr>
+        <mc:AlternateContent>
+          <mc:Choice Requires="wps">
+            <w:drawing>
+              <wp:anchor distT="0" distB="0" distL="114300" distR="114300" simplePos="0" relativeHeight="251777024" behindDoc="0" locked="0" layoutInCell="1" allowOverlap="1" wp14:anchorId="111C44F1" wp14:editId="63497EDC">
+                <wp:simplePos x="0" y="0"/>
+                <wp:positionH relativeFrom="column">
+                  <wp:posOffset>1797253</wp:posOffset>
+                </wp:positionH>
+                <wp:positionV relativeFrom="paragraph">
+                  <wp:posOffset>1073430</wp:posOffset>
+                </wp:positionV>
+                <wp:extent cx="581178" cy="45719"/>
+                <wp:effectExtent l="19050" t="95250" r="0" b="69215"/>
+                <wp:wrapNone/>
+                <wp:docPr id="243" name="Connecteur droit avec flèche 243"/>
+                <wp:cNvGraphicFramePr/>
+                <a:graphic xmlns:a="http://schemas.openxmlformats.org/drawingml/2006/main">
+                  <a:graphicData uri="http://schemas.microsoft.com/office/word/2010/wordprocessingShape">
+                    <wps:wsp>
+                      <wps:cNvCnPr/>
+                      <wps:spPr>
+                        <a:xfrm flipV="1">
+                          <a:off x="0" y="0"/>
+                          <a:ext cx="581178" cy="45719"/>
+                        </a:xfrm>
+                        <a:prstGeom prst="straightConnector1">
+                          <a:avLst/>
+                        </a:prstGeom>
+                        <a:ln w="38100">
+                          <a:solidFill>
+                            <a:srgbClr val="FF0000"/>
+                          </a:solidFill>
+                          <a:tailEnd type="triangle"/>
+                        </a:ln>
+                      </wps:spPr>
+                      <wps:style>
+                        <a:lnRef idx="1">
+                          <a:schemeClr val="accent1"/>
+                        </a:lnRef>
+                        <a:fillRef idx="0">
+                          <a:schemeClr val="accent1"/>
+                        </a:fillRef>
+                        <a:effectRef idx="0">
+                          <a:schemeClr val="accent1"/>
+                        </a:effectRef>
+                        <a:fontRef idx="minor">
+                          <a:schemeClr val="tx1"/>
+                        </a:fontRef>
+                      </wps:style>
+                      <wps:bodyPr/>
+                    </wps:wsp>
+                  </a:graphicData>
+                </a:graphic>
+                <wp14:sizeRelH relativeFrom="margin">
+                  <wp14:pctWidth>0</wp14:pctWidth>
+                </wp14:sizeRelH>
+                <wp14:sizeRelV relativeFrom="margin">
+                  <wp14:pctHeight>0</wp14:pctHeight>
+                </wp14:sizeRelV>
+              </wp:anchor>
+            </w:drawing>
+          </mc:Choice>
+          <mc:Fallback>
+            <w:pict>
+              <v:shape w14:anchorId="1BAD5F81" id="Connecteur droit avec flèche 243" o:spid="_x0000_s1026" type="#_x0000_t32" style="position:absolute;margin-left:141.5pt;margin-top:84.5pt;width:45.75pt;height:3.6pt;flip:y;z-index:251777024;visibility:visible;mso-wrap-style:square;mso-width-percent:0;mso-height-percent:0;mso-wrap-distance-left:9pt;mso-wrap-distance-top:0;mso-wrap-distance-right:9pt;mso-wrap-distance-bottom:0;mso-position-horizontal:absolute;mso-position-horizontal-relative:text;mso-position-vertical:absolute;mso-position-vertical-relative:text;mso-width-percent:0;mso-height-percent:0;mso-width-relative:margin;mso-height-relative:margin" o:gfxdata="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" strokecolor="red" strokeweight="3pt">
+                <v:stroke endarrow="block" joinstyle="miter"/>
+              </v:shape>
+            </w:pict>
+          </mc:Fallback>
+        </mc:AlternateContent>
+      </w:r>
+      <w:r>
+        <w:rPr>
+          <w:rFonts w:ascii="Times New Roman" w:hAnsi="Times New Roman" w:cs="Times New Roman"/>
+          <w:noProof/>
+          <w:sz w:val="24"/>
+          <w:szCs w:val="24"/>
+        </w:rPr>
+        <w:drawing>
+          <wp:inline distT="0" distB="0" distL="0" distR="0" wp14:anchorId="3827F2D3" wp14:editId="0BF55BD4">
+            <wp:extent cx="2582266" cy="1226629"/>
+            <wp:effectExtent l="0" t="0" r="8890" b="0"/>
+            <wp:docPr id="34" name="Image 34"/>
+            <wp:cNvGraphicFramePr>
+              <a:graphicFrameLocks xmlns:a="http://schemas.openxmlformats.org/drawingml/2006/main" noChangeAspect="1"/>
+            </wp:cNvGraphicFramePr>
+            <a:graphic xmlns:a="http://schemas.openxmlformats.org/drawingml/2006/main">
+              <a:graphicData uri="http://schemas.openxmlformats.org/drawingml/2006/picture">
+                <pic:pic xmlns:pic="http://schemas.openxmlformats.org/drawingml/2006/picture">
+                  <pic:nvPicPr>
+                    <pic:cNvPr id="0" name="Picture 2"/>
+                    <pic:cNvPicPr>
+                      <a:picLocks noChangeAspect="1" noChangeArrowheads="1"/>
+                    </pic:cNvPicPr>
+                  </pic:nvPicPr>
+                  <pic:blipFill>
+                    <a:blip r:embed="rId49">
+                      <a:extLst>
+                        <a:ext uri="{28A0092B-C50C-407E-A947-70E740481C1C}">
+                          <a14:useLocalDpi xmlns:a14="http://schemas.microsoft.com/office/drawing/2010/main" val="0"/>
+                        </a:ext>
+                      </a:extLst>
+                    </a:blip>
+                    <a:srcRect/>
+                    <a:stretch>
+                      <a:fillRect/>
+                    </a:stretch>
+                  </pic:blipFill>
+                  <pic:spPr bwMode="auto">
+                    <a:xfrm>
+                      <a:off x="0" y="0"/>
+                      <a:ext cx="2586318" cy="1228554"/>
+                    </a:xfrm>
+                    <a:prstGeom prst="rect">
+                      <a:avLst/>
+                    </a:prstGeom>
+                    <a:noFill/>
+                    <a:ln>
+                      <a:noFill/>
+                    </a:ln>
+                  </pic:spPr>
+                </pic:pic>
+              </a:graphicData>
+            </a:graphic>
+          </wp:inline>
+        </w:drawing>
+      </w:r>
+      <w:r>
+        <w:rPr>
+          <w:rFonts w:ascii="Times New Roman" w:hAnsi="Times New Roman" w:cs="Times New Roman"/>
+          <w:noProof/>
+          <w:sz w:val="24"/>
+          <w:szCs w:val="24"/>
+        </w:rPr>
+        <w:drawing>
+          <wp:inline distT="0" distB="0" distL="0" distR="0" wp14:anchorId="3F999937" wp14:editId="6718E9C1">
+            <wp:extent cx="2845613" cy="2195375"/>
+            <wp:effectExtent l="0" t="0" r="0" b="0"/>
+            <wp:docPr id="42" name="Image 42"/>
+            <wp:cNvGraphicFramePr>
+              <a:graphicFrameLocks xmlns:a="http://schemas.openxmlformats.org/drawingml/2006/main" noChangeAspect="1"/>
+            </wp:cNvGraphicFramePr>
+            <a:graphic xmlns:a="http://schemas.openxmlformats.org/drawingml/2006/main">
+              <a:graphicData uri="http://schemas.openxmlformats.org/drawingml/2006/picture">
+                <pic:pic xmlns:pic="http://schemas.openxmlformats.org/drawingml/2006/picture">
+                  <pic:nvPicPr>
+                    <pic:cNvPr id="0" name="Picture 3"/>
+                    <pic:cNvPicPr>
+                      <a:picLocks noChangeAspect="1" noChangeArrowheads="1"/>
+                    </pic:cNvPicPr>
+                  </pic:nvPicPr>
+                  <pic:blipFill>
+                    <a:blip r:embed="rId50">
+                      <a:extLst>
+                        <a:ext uri="{28A0092B-C50C-407E-A947-70E740481C1C}">
+                          <a14:useLocalDpi xmlns:a14="http://schemas.microsoft.com/office/drawing/2010/main" val="0"/>
+                        </a:ext>
+                      </a:extLst>
+                    </a:blip>
+                    <a:srcRect/>
+                    <a:stretch>
+                      <a:fillRect/>
+                    </a:stretch>
+                  </pic:blipFill>
+                  <pic:spPr bwMode="auto">
+                    <a:xfrm>
+                      <a:off x="0" y="0"/>
+                      <a:ext cx="2852441" cy="2200642"/>
+                    </a:xfrm>
+                    <a:prstGeom prst="rect">
+                      <a:avLst/>
+                    </a:prstGeom>
+                    <a:noFill/>
+                    <a:ln>
+                      <a:noFill/>
+                    </a:ln>
+                  </pic:spPr>
+                </pic:pic>
+              </a:graphicData>
+            </a:graphic>
+          </wp:inline>
+        </w:drawing>
+      </w:r>
+      <w:r>
+        <w:rPr>
+          <w:rFonts w:ascii="Times New Roman" w:hAnsi="Times New Roman" w:cs="Times New Roman"/>
+          <w:noProof/>
+          <w:sz w:val="24"/>
+          <w:szCs w:val="24"/>
+        </w:rPr>
+        <w:drawing>
+          <wp:inline distT="0" distB="0" distL="0" distR="0" wp14:anchorId="2A9851B0" wp14:editId="32D99285">
+            <wp:extent cx="2984602" cy="2295810"/>
+            <wp:effectExtent l="0" t="0" r="6350" b="9525"/>
+            <wp:docPr id="216" name="Image 216"/>
+            <wp:cNvGraphicFramePr>
+              <a:graphicFrameLocks xmlns:a="http://schemas.openxmlformats.org/drawingml/2006/main" noChangeAspect="1"/>
+            </wp:cNvGraphicFramePr>
+            <a:graphic xmlns:a="http://schemas.openxmlformats.org/drawingml/2006/main">
+              <a:graphicData uri="http://schemas.openxmlformats.org/drawingml/2006/picture">
+                <pic:pic xmlns:pic="http://schemas.openxmlformats.org/drawingml/2006/picture">
+                  <pic:nvPicPr>
+                    <pic:cNvPr id="0" name="Picture 4"/>
+                    <pic:cNvPicPr>
+                      <a:picLocks noChangeAspect="1" noChangeArrowheads="1"/>
+                    </pic:cNvPicPr>
+                  </pic:nvPicPr>
+                  <pic:blipFill>
+                    <a:blip r:embed="rId51">
+                      <a:extLst>
+                        <a:ext uri="{28A0092B-C50C-407E-A947-70E740481C1C}">
+                          <a14:useLocalDpi xmlns:a14="http://schemas.microsoft.com/office/drawing/2010/main" val="0"/>
+                        </a:ext>
+                      </a:extLst>
+                    </a:blip>
+                    <a:srcRect/>
+                    <a:stretch>
+                      <a:fillRect/>
+                    </a:stretch>
+                  </pic:blipFill>
+                  <pic:spPr bwMode="auto">
+                    <a:xfrm>
+                      <a:off x="0" y="0"/>
+                      <a:ext cx="2990147" cy="2300076"/>
+                    </a:xfrm>
+                    <a:prstGeom prst="rect">
+                      <a:avLst/>
+                    </a:prstGeom>
+                    <a:noFill/>
+                    <a:ln>
+                      <a:noFill/>
+                    </a:ln>
+                  </pic:spPr>
+                </pic:pic>
+              </a:graphicData>
+            </a:graphic>
+          </wp:inline>
+        </w:drawing>
+      </w:r>
+      <w:r>
+        <w:rPr>
+          <w:rFonts w:ascii="Times New Roman" w:hAnsi="Times New Roman" w:cs="Times New Roman"/>
+          <w:noProof/>
+          <w:sz w:val="24"/>
+          <w:szCs w:val="24"/>
+        </w:rPr>
+        <w:drawing>
+          <wp:inline distT="0" distB="0" distL="0" distR="0" wp14:anchorId="4EDE31E2" wp14:editId="75D0B837">
+            <wp:extent cx="3079699" cy="2389801"/>
+            <wp:effectExtent l="0" t="0" r="6985" b="0"/>
+            <wp:docPr id="233" name="Image 233"/>
+            <wp:cNvGraphicFramePr>
+              <a:graphicFrameLocks xmlns:a="http://schemas.openxmlformats.org/drawingml/2006/main" noChangeAspect="1"/>
+            </wp:cNvGraphicFramePr>
+            <a:graphic xmlns:a="http://schemas.openxmlformats.org/drawingml/2006/main">
+              <a:graphicData uri="http://schemas.openxmlformats.org/drawingml/2006/picture">
+                <pic:pic xmlns:pic="http://schemas.openxmlformats.org/drawingml/2006/picture">
+                  <pic:nvPicPr>
+                    <pic:cNvPr id="0" name="Picture 5"/>
+                    <pic:cNvPicPr>
+                      <a:picLocks noChangeAspect="1" noChangeArrowheads="1"/>
+                    </pic:cNvPicPr>
+                  </pic:nvPicPr>
+                  <pic:blipFill>
+                    <a:blip r:embed="rId52">
+                      <a:extLst>
+                        <a:ext uri="{28A0092B-C50C-407E-A947-70E740481C1C}">
+                          <a14:useLocalDpi xmlns:a14="http://schemas.microsoft.com/office/drawing/2010/main" val="0"/>
+                        </a:ext>
+                      </a:extLst>
+                    </a:blip>
+                    <a:srcRect/>
+                    <a:stretch>
+                      <a:fillRect/>
+                    </a:stretch>
+                  </pic:blipFill>
+                  <pic:spPr bwMode="auto">
+                    <a:xfrm>
+                      <a:off x="0" y="0"/>
+                      <a:ext cx="3086485" cy="2395067"/>
+                    </a:xfrm>
+                    <a:prstGeom prst="rect">
+                      <a:avLst/>
+                    </a:prstGeom>
+                    <a:noFill/>
+                    <a:ln>
+                      <a:noFill/>
+                    </a:ln>
+                  </pic:spPr>
+                </pic:pic>
+              </a:graphicData>
+            </a:graphic>
+          </wp:inline>
+        </w:drawing>
+      </w:r>
+    </w:p>
+    <w:p>
+      <w:pPr>
+        <w:pStyle w:val="Paragraphedeliste"/>
+        <w:spacing w:line="240" w:lineRule="auto"/>
+        <w:ind w:left="1440"/>
+        <w:rPr>
+          <w:rFonts w:ascii="Times New Roman" w:hAnsi="Times New Roman" w:cs="Times New Roman"/>
+          <w:sz w:val="24"/>
+          <w:szCs w:val="24"/>
+        </w:rPr>
+      </w:pPr>
+      <w:r>
+        <w:rPr>
+          <w:rFonts w:ascii="Times New Roman" w:hAnsi="Times New Roman" w:cs="Times New Roman"/>
+          <w:noProof/>
+          <w:sz w:val="24"/>
+          <w:szCs w:val="24"/>
+        </w:rPr>
+        <w:lastRenderedPageBreak/>
+        <mc:AlternateContent>
+          <mc:Choice Requires="wps">
+            <w:drawing>
+              <wp:anchor distT="0" distB="0" distL="114300" distR="114300" simplePos="0" relativeHeight="251791360" behindDoc="0" locked="0" layoutInCell="1" allowOverlap="1" wp14:anchorId="063A264A" wp14:editId="0DC4B165">
+                <wp:simplePos x="0" y="0"/>
+                <wp:positionH relativeFrom="column">
+                  <wp:posOffset>2887675</wp:posOffset>
+                </wp:positionH>
+                <wp:positionV relativeFrom="paragraph">
+                  <wp:posOffset>6634887</wp:posOffset>
+                </wp:positionV>
+                <wp:extent cx="306832" cy="281356"/>
+                <wp:effectExtent l="19050" t="19050" r="74295" b="42545"/>
+                <wp:wrapNone/>
+                <wp:docPr id="250" name="Connecteur droit avec flèche 250"/>
+                <wp:cNvGraphicFramePr/>
+                <a:graphic xmlns:a="http://schemas.openxmlformats.org/drawingml/2006/main">
+                  <a:graphicData uri="http://schemas.microsoft.com/office/word/2010/wordprocessingShape">
+                    <wps:wsp>
+                      <wps:cNvCnPr/>
+                      <wps:spPr>
+                        <a:xfrm>
+                          <a:off x="0" y="0"/>
+                          <a:ext cx="306832" cy="281356"/>
+                        </a:xfrm>
+                        <a:prstGeom prst="straightConnector1">
+                          <a:avLst/>
+                        </a:prstGeom>
+                        <a:ln w="38100">
+                          <a:solidFill>
+                            <a:srgbClr val="FF0000"/>
+                          </a:solidFill>
+                          <a:tailEnd type="triangle"/>
+                        </a:ln>
+                      </wps:spPr>
+                      <wps:style>
+                        <a:lnRef idx="1">
+                          <a:schemeClr val="accent1"/>
+                        </a:lnRef>
+                        <a:fillRef idx="0">
+                          <a:schemeClr val="accent1"/>
+                        </a:fillRef>
+                        <a:effectRef idx="0">
+                          <a:schemeClr val="accent1"/>
+                        </a:effectRef>
+                        <a:fontRef idx="minor">
+                          <a:schemeClr val="tx1"/>
+                        </a:fontRef>
+                      </wps:style>
+                      <wps:bodyPr/>
+                    </wps:wsp>
+                  </a:graphicData>
+                </a:graphic>
+                <wp14:sizeRelH relativeFrom="margin">
+                  <wp14:pctWidth>0</wp14:pctWidth>
+                </wp14:sizeRelH>
+                <wp14:sizeRelV relativeFrom="margin">
+                  <wp14:pctHeight>0</wp14:pctHeight>
+                </wp14:sizeRelV>
+              </wp:anchor>
+            </w:drawing>
+          </mc:Choice>
+          <mc:Fallback>
+            <w:pict>
+              <v:shape w14:anchorId="5FA79BD7" id="Connecteur droit avec flèche 250" o:spid="_x0000_s1026" type="#_x0000_t32" style="position:absolute;margin-left:227.4pt;margin-top:522.45pt;width:24.15pt;height:22.15pt;z-index:251791360;visibility:visible;mso-wrap-style:square;mso-width-percent:0;mso-height-percent:0;mso-wrap-distance-left:9pt;mso-wrap-distance-top:0;mso-wrap-distance-right:9pt;mso-wrap-distance-bottom:0;mso-position-horizontal:absolute;mso-position-horizontal-relative:text;mso-position-vertical:absolute;mso-position-vertical-relative:text;mso-width-percent:0;mso-height-percent:0;mso-width-relative:margin;mso-height-relative:margin" o:gfxdata="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" strokecolor="red" strokeweight="3pt">
+                <v:stroke endarrow="block" joinstyle="miter"/>
+              </v:shape>
+            </w:pict>
+          </mc:Fallback>
+        </mc:AlternateContent>
+      </w:r>
+      <w:r>
+        <w:rPr>
+          <w:rFonts w:ascii="Times New Roman" w:hAnsi="Times New Roman" w:cs="Times New Roman"/>
+          <w:noProof/>
+          <w:sz w:val="24"/>
+          <w:szCs w:val="24"/>
+        </w:rPr>
+        <mc:AlternateContent>
+          <mc:Choice Requires="wps">
+            <w:drawing>
+              <wp:anchor distT="0" distB="0" distL="114300" distR="114300" simplePos="0" relativeHeight="251789312" behindDoc="0" locked="0" layoutInCell="1" allowOverlap="1" wp14:anchorId="0F312686" wp14:editId="45556E03">
+                <wp:simplePos x="0" y="0"/>
+                <wp:positionH relativeFrom="column">
+                  <wp:posOffset>2789631</wp:posOffset>
+                </wp:positionH>
+                <wp:positionV relativeFrom="paragraph">
+                  <wp:posOffset>4600702</wp:posOffset>
+                </wp:positionV>
+                <wp:extent cx="354025" cy="308584"/>
+                <wp:effectExtent l="19050" t="38100" r="46355" b="15875"/>
+                <wp:wrapNone/>
+                <wp:docPr id="249" name="Connecteur droit avec flèche 249"/>
+                <wp:cNvGraphicFramePr/>
+                <a:graphic xmlns:a="http://schemas.openxmlformats.org/drawingml/2006/main">
+                  <a:graphicData uri="http://schemas.microsoft.com/office/word/2010/wordprocessingShape">
+                    <wps:wsp>
+                      <wps:cNvCnPr/>
+                      <wps:spPr>
+                        <a:xfrm flipV="1">
+                          <a:off x="0" y="0"/>
+                          <a:ext cx="354025" cy="308584"/>
+                        </a:xfrm>
+                        <a:prstGeom prst="straightConnector1">
+                          <a:avLst/>
+                        </a:prstGeom>
+                        <a:ln w="38100">
+                          <a:solidFill>
+                            <a:srgbClr val="FF0000"/>
+                          </a:solidFill>
+                          <a:tailEnd type="triangle"/>
+                        </a:ln>
+                      </wps:spPr>
+                      <wps:style>
+                        <a:lnRef idx="1">
+                          <a:schemeClr val="accent1"/>
+                        </a:lnRef>
+                        <a:fillRef idx="0">
+                          <a:schemeClr val="accent1"/>
+                        </a:fillRef>
+                        <a:effectRef idx="0">
+                          <a:schemeClr val="accent1"/>
+                        </a:effectRef>
+                        <a:fontRef idx="minor">
+                          <a:schemeClr val="tx1"/>
+                        </a:fontRef>
+                      </wps:style>
+                      <wps:bodyPr/>
+                    </wps:wsp>
+                  </a:graphicData>
+                </a:graphic>
+                <wp14:sizeRelH relativeFrom="margin">
+                  <wp14:pctWidth>0</wp14:pctWidth>
+                </wp14:sizeRelH>
+                <wp14:sizeRelV relativeFrom="margin">
+                  <wp14:pctHeight>0</wp14:pctHeight>
+                </wp14:sizeRelV>
+              </wp:anchor>
+            </w:drawing>
+          </mc:Choice>
+          <mc:Fallback>
+            <w:pict>
+              <v:shape w14:anchorId="1A04A093" id="Connecteur droit avec flèche 249" o:spid="_x0000_s1026" type="#_x0000_t32" style="position:absolute;margin-left:219.65pt;margin-top:362.25pt;width:27.9pt;height:24.3pt;flip:y;z-index:251789312;visibility:visible;mso-wrap-style:square;mso-width-percent:0;mso-height-percent:0;mso-wrap-distance-left:9pt;mso-wrap-distance-top:0;mso-wrap-distance-right:9pt;mso-wrap-distance-bottom:0;mso-position-horizontal:absolute;mso-position-horizontal-relative:text;mso-position-vertical:absolute;mso-position-vertical-relative:text;mso-width-percent:0;mso-height-percent:0;mso-width-relative:margin;mso-height-relative:margin" o:gfxdata="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" strokecolor="red" strokeweight="3pt">
+                <v:stroke endarrow="block" joinstyle="miter"/>
+              </v:shape>
+            </w:pict>
+          </mc:Fallback>
+        </mc:AlternateContent>
+      </w:r>
+      <w:r>
+        <w:rPr>
+          <w:rFonts w:ascii="Times New Roman" w:hAnsi="Times New Roman" w:cs="Times New Roman"/>
+          <w:noProof/>
+          <w:sz w:val="24"/>
+          <w:szCs w:val="24"/>
+        </w:rPr>
+        <mc:AlternateContent>
+          <mc:Choice Requires="wps">
+            <w:drawing>
+              <wp:anchor distT="0" distB="0" distL="114300" distR="114300" simplePos="0" relativeHeight="251787264" behindDoc="0" locked="0" layoutInCell="1" allowOverlap="1" wp14:anchorId="3B1035FE" wp14:editId="55C5C9AD">
+                <wp:simplePos x="0" y="0"/>
+                <wp:positionH relativeFrom="column">
+                  <wp:posOffset>2828671</wp:posOffset>
+                </wp:positionH>
+                <wp:positionV relativeFrom="paragraph">
+                  <wp:posOffset>2238020</wp:posOffset>
+                </wp:positionV>
+                <wp:extent cx="351358" cy="358293"/>
+                <wp:effectExtent l="19050" t="38100" r="48895" b="22860"/>
+                <wp:wrapNone/>
+                <wp:docPr id="248" name="Connecteur droit avec flèche 248"/>
+                <wp:cNvGraphicFramePr/>
+                <a:graphic xmlns:a="http://schemas.openxmlformats.org/drawingml/2006/main">
+                  <a:graphicData uri="http://schemas.microsoft.com/office/word/2010/wordprocessingShape">
+                    <wps:wsp>
+                      <wps:cNvCnPr/>
+                      <wps:spPr>
+                        <a:xfrm flipV="1">
+                          <a:off x="0" y="0"/>
+                          <a:ext cx="351358" cy="358293"/>
+                        </a:xfrm>
+                        <a:prstGeom prst="straightConnector1">
+                          <a:avLst/>
+                        </a:prstGeom>
+                        <a:ln w="38100">
+                          <a:solidFill>
+                            <a:srgbClr val="FF0000"/>
+                          </a:solidFill>
+                          <a:tailEnd type="triangle"/>
+                        </a:ln>
+                      </wps:spPr>
+                      <wps:style>
+                        <a:lnRef idx="1">
+                          <a:schemeClr val="accent1"/>
+                        </a:lnRef>
+                        <a:fillRef idx="0">
+                          <a:schemeClr val="accent1"/>
+                        </a:fillRef>
+                        <a:effectRef idx="0">
+                          <a:schemeClr val="accent1"/>
+                        </a:effectRef>
+                        <a:fontRef idx="minor">
+                          <a:schemeClr val="tx1"/>
+                        </a:fontRef>
+                      </wps:style>
+                      <wps:bodyPr/>
+                    </wps:wsp>
+                  </a:graphicData>
+                </a:graphic>
+                <wp14:sizeRelH relativeFrom="margin">
+                  <wp14:pctWidth>0</wp14:pctWidth>
+                </wp14:sizeRelH>
+                <wp14:sizeRelV relativeFrom="margin">
+                  <wp14:pctHeight>0</wp14:pctHeight>
+                </wp14:sizeRelV>
+              </wp:anchor>
+            </w:drawing>
+          </mc:Choice>
+          <mc:Fallback>
+            <w:pict>
+              <v:shape w14:anchorId="09CD21FE" id="Connecteur droit avec flèche 248" o:spid="_x0000_s1026" type="#_x0000_t32" style="position:absolute;margin-left:222.75pt;margin-top:176.2pt;width:27.65pt;height:28.2pt;flip:y;z-index:251787264;visibility:visible;mso-wrap-style:square;mso-width-percent:0;mso-height-percent:0;mso-wrap-distance-left:9pt;mso-wrap-distance-top:0;mso-wrap-distance-right:9pt;mso-wrap-distance-bottom:0;mso-position-horizontal:absolute;mso-position-horizontal-relative:text;mso-position-vertical:absolute;mso-position-vertical-relative:text;mso-width-percent:0;mso-height-percent:0;mso-width-relative:margin;mso-height-relative:margin" o:gfxdata="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" strokecolor="red" strokeweight="3pt">
+                <v:stroke endarrow="block" joinstyle="miter"/>
+              </v:shape>
+            </w:pict>
+          </mc:Fallback>
+        </mc:AlternateContent>
+      </w:r>
+      <w:r>
+        <w:rPr>
+          <w:rFonts w:ascii="Times New Roman" w:hAnsi="Times New Roman" w:cs="Times New Roman"/>
+          <w:noProof/>
+          <w:sz w:val="24"/>
+          <w:szCs w:val="24"/>
+        </w:rPr>
+        <w:drawing>
+          <wp:inline distT="0" distB="0" distL="0" distR="0" wp14:anchorId="0DA725DA" wp14:editId="0215C1E8">
+            <wp:extent cx="3043123" cy="2349779"/>
+            <wp:effectExtent l="0" t="0" r="5080" b="0"/>
+            <wp:docPr id="234" name="Image 234"/>
+            <wp:cNvGraphicFramePr>
+              <a:graphicFrameLocks xmlns:a="http://schemas.openxmlformats.org/drawingml/2006/main" noChangeAspect="1"/>
+            </wp:cNvGraphicFramePr>
+            <a:graphic xmlns:a="http://schemas.openxmlformats.org/drawingml/2006/main">
+              <a:graphicData uri="http://schemas.openxmlformats.org/drawingml/2006/picture">
+                <pic:pic xmlns:pic="http://schemas.openxmlformats.org/drawingml/2006/picture">
+                  <pic:nvPicPr>
+                    <pic:cNvPr id="0" name="Picture 6"/>
+                    <pic:cNvPicPr>
+                      <a:picLocks noChangeAspect="1" noChangeArrowheads="1"/>
+                    </pic:cNvPicPr>
+                  </pic:nvPicPr>
+                  <pic:blipFill>
+                    <a:blip r:embed="rId53">
+                      <a:extLst>
+                        <a:ext uri="{28A0092B-C50C-407E-A947-70E740481C1C}">
+                          <a14:useLocalDpi xmlns:a14="http://schemas.microsoft.com/office/drawing/2010/main" val="0"/>
+                        </a:ext>
+                      </a:extLst>
+                    </a:blip>
+                    <a:srcRect/>
+                    <a:stretch>
+                      <a:fillRect/>
+                    </a:stretch>
+                  </pic:blipFill>
+                  <pic:spPr bwMode="auto">
+                    <a:xfrm>
+                      <a:off x="0" y="0"/>
+                      <a:ext cx="3060426" cy="2363140"/>
+                    </a:xfrm>
+                    <a:prstGeom prst="rect">
+                      <a:avLst/>
+                    </a:prstGeom>
+                    <a:noFill/>
+                    <a:ln>
+                      <a:noFill/>
+                    </a:ln>
+                  </pic:spPr>
+                </pic:pic>
+              </a:graphicData>
+            </a:graphic>
+          </wp:inline>
+        </w:drawing>
+      </w:r>
+      <w:r>
+        <w:rPr>
+          <w:rFonts w:ascii="Times New Roman" w:hAnsi="Times New Roman" w:cs="Times New Roman"/>
+          <w:noProof/>
+          <w:sz w:val="24"/>
+          <w:szCs w:val="24"/>
+        </w:rPr>
+        <w:drawing>
+          <wp:inline distT="0" distB="0" distL="0" distR="0" wp14:anchorId="09AD309D" wp14:editId="2827FCD5">
+            <wp:extent cx="3006547" cy="2347516"/>
+            <wp:effectExtent l="0" t="0" r="3810" b="0"/>
+            <wp:docPr id="235" name="Image 235"/>
+            <wp:cNvGraphicFramePr>
+              <a:graphicFrameLocks xmlns:a="http://schemas.openxmlformats.org/drawingml/2006/main" noChangeAspect="1"/>
+            </wp:cNvGraphicFramePr>
+            <a:graphic xmlns:a="http://schemas.openxmlformats.org/drawingml/2006/main">
+              <a:graphicData uri="http://schemas.openxmlformats.org/drawingml/2006/picture">
+                <pic:pic xmlns:pic="http://schemas.openxmlformats.org/drawingml/2006/picture">
+                  <pic:nvPicPr>
+                    <pic:cNvPr id="0" name="Picture 7"/>
+                    <pic:cNvPicPr>
+                      <a:picLocks noChangeAspect="1" noChangeArrowheads="1"/>
+                    </pic:cNvPicPr>
+                  </pic:nvPicPr>
+                  <pic:blipFill>
+                    <a:blip r:embed="rId54">
+                      <a:extLst>
+                        <a:ext uri="{28A0092B-C50C-407E-A947-70E740481C1C}">
+                          <a14:useLocalDpi xmlns:a14="http://schemas.microsoft.com/office/drawing/2010/main" val="0"/>
+                        </a:ext>
+                      </a:extLst>
+                    </a:blip>
+                    <a:srcRect/>
+                    <a:stretch>
+                      <a:fillRect/>
+                    </a:stretch>
+                  </pic:blipFill>
+                  <pic:spPr bwMode="auto">
+                    <a:xfrm>
+                      <a:off x="0" y="0"/>
+                      <a:ext cx="3020104" cy="2358102"/>
+                    </a:xfrm>
+                    <a:prstGeom prst="rect">
+                      <a:avLst/>
+                    </a:prstGeom>
+                    <a:noFill/>
+                    <a:ln>
+                      <a:noFill/>
+                    </a:ln>
+                  </pic:spPr>
+                </pic:pic>
+              </a:graphicData>
+            </a:graphic>
+          </wp:inline>
+        </w:drawing>
+      </w:r>
+      <w:r>
+        <w:rPr>
+          <w:rFonts w:ascii="Times New Roman" w:hAnsi="Times New Roman" w:cs="Times New Roman"/>
+          <w:noProof/>
+          <w:sz w:val="24"/>
+          <w:szCs w:val="24"/>
+        </w:rPr>
+        <w:drawing>
+          <wp:inline distT="0" distB="0" distL="0" distR="0" wp14:anchorId="09416244" wp14:editId="3291CF59">
+            <wp:extent cx="3050439" cy="2362381"/>
+            <wp:effectExtent l="0" t="0" r="0" b="0"/>
+            <wp:docPr id="236" name="Image 236"/>
+            <wp:cNvGraphicFramePr>
+              <a:graphicFrameLocks xmlns:a="http://schemas.openxmlformats.org/drawingml/2006/main" noChangeAspect="1"/>
+            </wp:cNvGraphicFramePr>
+            <a:graphic xmlns:a="http://schemas.openxmlformats.org/drawingml/2006/main">
+              <a:graphicData uri="http://schemas.openxmlformats.org/drawingml/2006/picture">
+                <pic:pic xmlns:pic="http://schemas.openxmlformats.org/drawingml/2006/picture">
+                  <pic:nvPicPr>
+                    <pic:cNvPr id="0" name="Picture 8"/>
+                    <pic:cNvPicPr>
+                      <a:picLocks noChangeAspect="1" noChangeArrowheads="1"/>
+                    </pic:cNvPicPr>
+                  </pic:nvPicPr>
+                  <pic:blipFill>
+                    <a:blip r:embed="rId55">
+                      <a:extLst>
+                        <a:ext uri="{28A0092B-C50C-407E-A947-70E740481C1C}">
+                          <a14:useLocalDpi xmlns:a14="http://schemas.microsoft.com/office/drawing/2010/main" val="0"/>
+                        </a:ext>
+                      </a:extLst>
+                    </a:blip>
+                    <a:srcRect/>
+                    <a:stretch>
+                      <a:fillRect/>
+                    </a:stretch>
+                  </pic:blipFill>
+                  <pic:spPr bwMode="auto">
+                    <a:xfrm>
+                      <a:off x="0" y="0"/>
+                      <a:ext cx="3053205" cy="2364523"/>
+                    </a:xfrm>
+                    <a:prstGeom prst="rect">
+                      <a:avLst/>
+                    </a:prstGeom>
+                    <a:noFill/>
+                    <a:ln>
+                      <a:noFill/>
+                    </a:ln>
+                  </pic:spPr>
+                </pic:pic>
+              </a:graphicData>
+            </a:graphic>
+          </wp:inline>
+        </w:drawing>
+      </w:r>
+    </w:p>
+    <w:p>
+      <w:pPr>
+        <w:pStyle w:val="Paragraphedeliste"/>
+        <w:numPr>
+          <w:ilvl w:val="0"/>
+          <w:numId w:val="15"/>
+        </w:numPr>
+        <w:spacing w:line="240" w:lineRule="auto"/>
+        <w:rPr>
+          <w:rFonts w:ascii="Times New Roman" w:hAnsi="Times New Roman" w:cs="Times New Roman"/>
+          <w:sz w:val="24"/>
+          <w:szCs w:val="24"/>
+        </w:rPr>
+      </w:pPr>
+      <w:r>
+        <w:rPr>
+          <w:rFonts w:ascii="Times New Roman" w:hAnsi="Times New Roman" w:cs="Times New Roman"/>
+          <w:sz w:val="24"/>
+          <w:szCs w:val="24"/>
+        </w:rPr>
+        <w:t>L’installation va commencer</w:t>
+      </w:r>
+      <w:r>
+        <w:rPr>
+          <w:rFonts w:ascii="Times New Roman" w:hAnsi="Times New Roman" w:cs="Times New Roman"/>
+          <w:sz w:val="24"/>
+          <w:szCs w:val="24"/>
+        </w:rPr>
+        <w:t>, e</w:t>
+      </w:r>
+      <w:r>
+        <w:rPr>
+          <w:rFonts w:ascii="Times New Roman" w:hAnsi="Times New Roman" w:cs="Times New Roman"/>
+          <w:sz w:val="24"/>
+          <w:szCs w:val="24"/>
+        </w:rPr>
+        <w:t>nsuite, il va rester quelques questions et c’est fini.</w:t>
+      </w:r>
+    </w:p>
+    <w:p>
+      <w:pPr>
+        <w:pStyle w:val="Paragraphedeliste"/>
+        <w:numPr>
+          <w:ilvl w:val="0"/>
+          <w:numId w:val="15"/>
+        </w:numPr>
+        <w:spacing w:line="240" w:lineRule="auto"/>
+        <w:rPr>
+          <w:rFonts w:ascii="Times New Roman" w:hAnsi="Times New Roman" w:cs="Times New Roman"/>
+          <w:sz w:val="24"/>
+          <w:szCs w:val="24"/>
+        </w:rPr>
+      </w:pPr>
+      <w:r>
+        <w:rPr>
+          <w:rFonts w:ascii="Times New Roman" w:hAnsi="Times New Roman" w:cs="Times New Roman"/>
+          <w:noProof/>
+          <w:sz w:val="24"/>
+          <w:szCs w:val="24"/>
+        </w:rPr>
+        <w:lastRenderedPageBreak/>
+        <mc:AlternateContent>
+          <mc:Choice Requires="wps">
+            <w:drawing>
+              <wp:anchor distT="0" distB="0" distL="114300" distR="114300" simplePos="0" relativeHeight="251793408" behindDoc="0" locked="0" layoutInCell="1" allowOverlap="1" wp14:anchorId="3E998C39" wp14:editId="143D2544">
+                <wp:simplePos x="0" y="0"/>
+                <wp:positionH relativeFrom="column">
+                  <wp:posOffset>2174596</wp:posOffset>
+                </wp:positionH>
+                <wp:positionV relativeFrom="paragraph">
+                  <wp:posOffset>1799056</wp:posOffset>
+                </wp:positionV>
+                <wp:extent cx="412546" cy="286639"/>
+                <wp:effectExtent l="19050" t="38100" r="45085" b="18415"/>
+                <wp:wrapNone/>
+                <wp:docPr id="251" name="Connecteur droit avec flèche 251"/>
+                <wp:cNvGraphicFramePr/>
+                <a:graphic xmlns:a="http://schemas.openxmlformats.org/drawingml/2006/main">
+                  <a:graphicData uri="http://schemas.microsoft.com/office/word/2010/wordprocessingShape">
+                    <wps:wsp>
+                      <wps:cNvCnPr/>
+                      <wps:spPr>
+                        <a:xfrm flipV="1">
+                          <a:off x="0" y="0"/>
+                          <a:ext cx="412546" cy="286639"/>
+                        </a:xfrm>
+                        <a:prstGeom prst="straightConnector1">
+                          <a:avLst/>
+                        </a:prstGeom>
+                        <a:ln w="38100">
+                          <a:solidFill>
+                            <a:srgbClr val="FF0000"/>
+                          </a:solidFill>
+                          <a:tailEnd type="triangle"/>
+                        </a:ln>
+                      </wps:spPr>
+                      <wps:style>
+                        <a:lnRef idx="1">
+                          <a:schemeClr val="accent1"/>
+                        </a:lnRef>
+                        <a:fillRef idx="0">
+                          <a:schemeClr val="accent1"/>
+                        </a:fillRef>
+                        <a:effectRef idx="0">
+                          <a:schemeClr val="accent1"/>
+                        </a:effectRef>
+                        <a:fontRef idx="minor">
+                          <a:schemeClr val="tx1"/>
+                        </a:fontRef>
+                      </wps:style>
+                      <wps:bodyPr/>
+                    </wps:wsp>
+                  </a:graphicData>
+                </a:graphic>
+                <wp14:sizeRelH relativeFrom="margin">
+                  <wp14:pctWidth>0</wp14:pctWidth>
+                </wp14:sizeRelH>
+                <wp14:sizeRelV relativeFrom="margin">
+                  <wp14:pctHeight>0</wp14:pctHeight>
+                </wp14:sizeRelV>
+              </wp:anchor>
+            </w:drawing>
+          </mc:Choice>
+          <mc:Fallback>
+            <w:pict>
+              <v:shape w14:anchorId="33609582" id="Connecteur droit avec flèche 251" o:spid="_x0000_s1026" type="#_x0000_t32" style="position:absolute;margin-left:171.25pt;margin-top:141.65pt;width:32.5pt;height:22.55pt;flip:y;z-index:251793408;visibility:visible;mso-wrap-style:square;mso-width-percent:0;mso-height-percent:0;mso-wrap-distance-left:9pt;mso-wrap-distance-top:0;mso-wrap-distance-right:9pt;mso-wrap-distance-bottom:0;mso-position-horizontal:absolute;mso-position-horizontal-relative:text;mso-position-vertical:absolute;mso-position-vertical-relative:text;mso-width-percent:0;mso-height-percent:0;mso-width-relative:margin;mso-height-relative:margin" o:gfxdata="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" strokecolor="red" strokeweight="3pt">
+                <v:stroke endarrow="block" joinstyle="miter"/>
+              </v:shape>
+            </w:pict>
+          </mc:Fallback>
+        </mc:AlternateContent>
+      </w:r>
+      <w:r>
+        <w:rPr>
+          <w:rFonts w:ascii="Times New Roman" w:hAnsi="Times New Roman" w:cs="Times New Roman"/>
+          <w:sz w:val="24"/>
+          <w:szCs w:val="24"/>
+        </w:rPr>
+        <w:t>Choisir le navigateur (Par défaut c’est internet explorer).</w:t>
+      </w:r>
+      <w:r>
+        <w:rPr>
+          <w:rFonts w:ascii="Times New Roman" w:hAnsi="Times New Roman" w:cs="Times New Roman"/>
+          <w:noProof/>
+          <w:sz w:val="24"/>
+          <w:szCs w:val="24"/>
+        </w:rPr>
+        <w:drawing>
+          <wp:inline distT="0" distB="0" distL="0" distR="0" wp14:anchorId="0AB067AC" wp14:editId="76E41E65">
+            <wp:extent cx="2896819" cy="2239324"/>
+            <wp:effectExtent l="0" t="0" r="0" b="8890"/>
+            <wp:docPr id="238" name="Image 238"/>
+            <wp:cNvGraphicFramePr>
+              <a:graphicFrameLocks xmlns:a="http://schemas.openxmlformats.org/drawingml/2006/main" noChangeAspect="1"/>
+            </wp:cNvGraphicFramePr>
+            <a:graphic xmlns:a="http://schemas.openxmlformats.org/drawingml/2006/main">
+              <a:graphicData uri="http://schemas.openxmlformats.org/drawingml/2006/picture">
+                <pic:pic xmlns:pic="http://schemas.openxmlformats.org/drawingml/2006/picture">
+                  <pic:nvPicPr>
+                    <pic:cNvPr id="0" name="Picture 10"/>
+                    <pic:cNvPicPr>
+                      <a:picLocks noChangeAspect="1" noChangeArrowheads="1"/>
+                    </pic:cNvPicPr>
+                  </pic:nvPicPr>
+                  <pic:blipFill>
+                    <a:blip r:embed="rId56">
+                      <a:extLst>
+                        <a:ext uri="{28A0092B-C50C-407E-A947-70E740481C1C}">
+                          <a14:useLocalDpi xmlns:a14="http://schemas.microsoft.com/office/drawing/2010/main" val="0"/>
+                        </a:ext>
+                      </a:extLst>
+                    </a:blip>
+                    <a:srcRect/>
+                    <a:stretch>
+                      <a:fillRect/>
+                    </a:stretch>
+                  </pic:blipFill>
+                  <pic:spPr bwMode="auto">
+                    <a:xfrm>
+                      <a:off x="0" y="0"/>
+                      <a:ext cx="2900947" cy="2242515"/>
+                    </a:xfrm>
+                    <a:prstGeom prst="rect">
+                      <a:avLst/>
+                    </a:prstGeom>
+                    <a:noFill/>
+                    <a:ln>
+                      <a:noFill/>
+                    </a:ln>
+                  </pic:spPr>
+                </pic:pic>
+              </a:graphicData>
+            </a:graphic>
+          </wp:inline>
+        </w:drawing>
+      </w:r>
+      <w:r>
+        <w:rPr>
+          <w:rFonts w:ascii="Times New Roman" w:hAnsi="Times New Roman" w:cs="Times New Roman"/>
+          <w:noProof/>
+          <w:sz w:val="24"/>
+          <w:szCs w:val="24"/>
+        </w:rPr>
+        <w:t xml:space="preserve"> </w:t>
+      </w:r>
+    </w:p>
+    <w:p>
+      <w:pPr>
+        <w:pStyle w:val="Paragraphedeliste"/>
+        <w:numPr>
+          <w:ilvl w:val="0"/>
+          <w:numId w:val="15"/>
+        </w:numPr>
+        <w:spacing w:line="240" w:lineRule="auto"/>
+        <w:rPr>
+          <w:rFonts w:ascii="Times New Roman" w:hAnsi="Times New Roman" w:cs="Times New Roman"/>
+          <w:sz w:val="24"/>
+          <w:szCs w:val="24"/>
+        </w:rPr>
+      </w:pPr>
+      <w:r>
+        <w:rPr>
+          <w:rFonts w:ascii="Times New Roman" w:hAnsi="Times New Roman" w:cs="Times New Roman"/>
+          <w:noProof/>
+          <w:sz w:val="24"/>
+          <w:szCs w:val="24"/>
+        </w:rPr>
+        <mc:AlternateContent>
+          <mc:Choice Requires="wps">
+            <w:drawing>
+              <wp:anchor distT="0" distB="0" distL="114300" distR="114300" simplePos="0" relativeHeight="251795456" behindDoc="0" locked="0" layoutInCell="1" allowOverlap="1" wp14:anchorId="683AFA2E" wp14:editId="31B5A1AB">
+                <wp:simplePos x="0" y="0"/>
+                <wp:positionH relativeFrom="column">
+                  <wp:posOffset>2246808</wp:posOffset>
+                </wp:positionH>
+                <wp:positionV relativeFrom="paragraph">
+                  <wp:posOffset>1819758</wp:posOffset>
+                </wp:positionV>
+                <wp:extent cx="412546" cy="286639"/>
+                <wp:effectExtent l="19050" t="38100" r="45085" b="18415"/>
+                <wp:wrapNone/>
+                <wp:docPr id="252" name="Connecteur droit avec flèche 252"/>
+                <wp:cNvGraphicFramePr/>
+                <a:graphic xmlns:a="http://schemas.openxmlformats.org/drawingml/2006/main">
+                  <a:graphicData uri="http://schemas.microsoft.com/office/word/2010/wordprocessingShape">
+                    <wps:wsp>
+                      <wps:cNvCnPr/>
+                      <wps:spPr>
+                        <a:xfrm flipV="1">
+                          <a:off x="0" y="0"/>
+                          <a:ext cx="412546" cy="286639"/>
+                        </a:xfrm>
+                        <a:prstGeom prst="straightConnector1">
+                          <a:avLst/>
+                        </a:prstGeom>
+                        <a:ln w="38100">
+                          <a:solidFill>
+                            <a:srgbClr val="FF0000"/>
+                          </a:solidFill>
+                          <a:tailEnd type="triangle"/>
+                        </a:ln>
+                      </wps:spPr>
+                      <wps:style>
+                        <a:lnRef idx="1">
+                          <a:schemeClr val="accent1"/>
+                        </a:lnRef>
+                        <a:fillRef idx="0">
+                          <a:schemeClr val="accent1"/>
+                        </a:fillRef>
+                        <a:effectRef idx="0">
+                          <a:schemeClr val="accent1"/>
+                        </a:effectRef>
+                        <a:fontRef idx="minor">
+                          <a:schemeClr val="tx1"/>
+                        </a:fontRef>
+                      </wps:style>
+                      <wps:bodyPr/>
+                    </wps:wsp>
+                  </a:graphicData>
+                </a:graphic>
+                <wp14:sizeRelH relativeFrom="margin">
+                  <wp14:pctWidth>0</wp14:pctWidth>
+                </wp14:sizeRelH>
+                <wp14:sizeRelV relativeFrom="margin">
+                  <wp14:pctHeight>0</wp14:pctHeight>
+                </wp14:sizeRelV>
+              </wp:anchor>
+            </w:drawing>
+          </mc:Choice>
+          <mc:Fallback>
+            <w:pict>
+              <v:shape w14:anchorId="23FBE568" id="Connecteur droit avec flèche 252" o:spid="_x0000_s1026" type="#_x0000_t32" style="position:absolute;margin-left:176.9pt;margin-top:143.3pt;width:32.5pt;height:22.55pt;flip:y;z-index:251795456;visibility:visible;mso-wrap-style:square;mso-width-percent:0;mso-height-percent:0;mso-wrap-distance-left:9pt;mso-wrap-distance-top:0;mso-wrap-distance-right:9pt;mso-wrap-distance-bottom:0;mso-position-horizontal:absolute;mso-position-horizontal-relative:text;mso-position-vertical:absolute;mso-position-vertical-relative:text;mso-width-percent:0;mso-height-percent:0;mso-width-relative:margin;mso-height-relative:margin" o:gfxdata="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" strokecolor="red" strokeweight="3pt">
+                <v:stroke endarrow="block" joinstyle="miter"/>
+              </v:shape>
+            </w:pict>
+          </mc:Fallback>
+        </mc:AlternateContent>
+      </w:r>
+      <w:r>
+        <w:rPr>
+          <w:rFonts w:ascii="Times New Roman" w:hAnsi="Times New Roman" w:cs="Times New Roman"/>
+          <w:sz w:val="24"/>
+          <w:szCs w:val="24"/>
+        </w:rPr>
+        <w:t xml:space="preserve">Choisir l’éditeur de texte (Par défaut c’est </w:t>
+      </w:r>
+      <w:proofErr w:type="spellStart"/>
+      <w:r>
+        <w:rPr>
+          <w:rFonts w:ascii="Times New Roman" w:hAnsi="Times New Roman" w:cs="Times New Roman"/>
+          <w:sz w:val="24"/>
+          <w:szCs w:val="24"/>
+        </w:rPr>
+        <w:t>Bloc-Note</w:t>
+      </w:r>
+      <w:proofErr w:type="spellEnd"/>
+      <w:r>
+        <w:rPr>
+          <w:rFonts w:ascii="Times New Roman" w:hAnsi="Times New Roman" w:cs="Times New Roman"/>
+          <w:sz w:val="24"/>
+          <w:szCs w:val="24"/>
+        </w:rPr>
+        <w:t>).</w:t>
+      </w:r>
+      <w:r>
+        <w:rPr>
+          <w:rFonts w:ascii="Times New Roman" w:hAnsi="Times New Roman" w:cs="Times New Roman"/>
+          <w:noProof/>
+          <w:sz w:val="24"/>
+          <w:szCs w:val="24"/>
+        </w:rPr>
+        <w:drawing>
+          <wp:inline distT="0" distB="0" distL="0" distR="0" wp14:anchorId="645AD414" wp14:editId="367769DE">
+            <wp:extent cx="2984602" cy="2279904"/>
+            <wp:effectExtent l="0" t="0" r="6350" b="6350"/>
+            <wp:docPr id="239" name="Image 239"/>
+            <wp:cNvGraphicFramePr>
+              <a:graphicFrameLocks xmlns:a="http://schemas.openxmlformats.org/drawingml/2006/main" noChangeAspect="1"/>
+            </wp:cNvGraphicFramePr>
+            <a:graphic xmlns:a="http://schemas.openxmlformats.org/drawingml/2006/main">
+              <a:graphicData uri="http://schemas.openxmlformats.org/drawingml/2006/picture">
+                <pic:pic xmlns:pic="http://schemas.openxmlformats.org/drawingml/2006/picture">
+                  <pic:nvPicPr>
+                    <pic:cNvPr id="0" name="Picture 11"/>
+                    <pic:cNvPicPr>
+                      <a:picLocks noChangeAspect="1" noChangeArrowheads="1"/>
+                    </pic:cNvPicPr>
+                  </pic:nvPicPr>
+                  <pic:blipFill>
+                    <a:blip r:embed="rId57">
+                      <a:extLst>
+                        <a:ext uri="{28A0092B-C50C-407E-A947-70E740481C1C}">
+                          <a14:useLocalDpi xmlns:a14="http://schemas.microsoft.com/office/drawing/2010/main" val="0"/>
+                        </a:ext>
+                      </a:extLst>
+                    </a:blip>
+                    <a:srcRect/>
+                    <a:stretch>
+                      <a:fillRect/>
+                    </a:stretch>
+                  </pic:blipFill>
+                  <pic:spPr bwMode="auto">
+                    <a:xfrm>
+                      <a:off x="0" y="0"/>
+                      <a:ext cx="2994543" cy="2287498"/>
+                    </a:xfrm>
+                    <a:prstGeom prst="rect">
+                      <a:avLst/>
+                    </a:prstGeom>
+                    <a:noFill/>
+                    <a:ln>
+                      <a:noFill/>
+                    </a:ln>
+                  </pic:spPr>
+                </pic:pic>
+              </a:graphicData>
+            </a:graphic>
+          </wp:inline>
+        </w:drawing>
+      </w:r>
+      <w:r>
+        <w:rPr>
+          <w:rFonts w:ascii="Times New Roman" w:hAnsi="Times New Roman" w:cs="Times New Roman"/>
+          <w:noProof/>
+          <w:sz w:val="24"/>
+          <w:szCs w:val="24"/>
+        </w:rPr>
+        <w:t xml:space="preserve"> </w:t>
+      </w:r>
+    </w:p>
+    <w:p>
+      <w:pPr>
+        <w:pStyle w:val="Paragraphedeliste"/>
+        <w:numPr>
+          <w:ilvl w:val="0"/>
+          <w:numId w:val="15"/>
+        </w:numPr>
+        <w:spacing w:line="240" w:lineRule="auto"/>
+        <w:rPr>
+          <w:rFonts w:ascii="Times New Roman" w:hAnsi="Times New Roman" w:cs="Times New Roman"/>
+          <w:sz w:val="24"/>
+          <w:szCs w:val="24"/>
+        </w:rPr>
+      </w:pPr>
+      <w:r>
+        <w:rPr>
+          <w:rFonts w:ascii="Times New Roman" w:hAnsi="Times New Roman" w:cs="Times New Roman"/>
+          <w:noProof/>
+          <w:sz w:val="24"/>
+          <w:szCs w:val="24"/>
+        </w:rPr>
+        <mc:AlternateContent>
+          <mc:Choice Requires="wps">
+            <w:drawing>
+              <wp:anchor distT="0" distB="0" distL="114300" distR="114300" simplePos="0" relativeHeight="251797504" behindDoc="0" locked="0" layoutInCell="1" allowOverlap="1" wp14:anchorId="7E5B7E54" wp14:editId="61B6674A">
+                <wp:simplePos x="0" y="0"/>
+                <wp:positionH relativeFrom="column">
+                  <wp:posOffset>2984601</wp:posOffset>
+                </wp:positionH>
+                <wp:positionV relativeFrom="paragraph">
+                  <wp:posOffset>2710739</wp:posOffset>
+                </wp:positionV>
+                <wp:extent cx="412546" cy="286639"/>
+                <wp:effectExtent l="19050" t="38100" r="45085" b="18415"/>
+                <wp:wrapNone/>
+                <wp:docPr id="253" name="Connecteur droit avec flèche 253"/>
+                <wp:cNvGraphicFramePr/>
+                <a:graphic xmlns:a="http://schemas.openxmlformats.org/drawingml/2006/main">
+                  <a:graphicData uri="http://schemas.microsoft.com/office/word/2010/wordprocessingShape">
+                    <wps:wsp>
+                      <wps:cNvCnPr/>
+                      <wps:spPr>
+                        <a:xfrm flipV="1">
+                          <a:off x="0" y="0"/>
+                          <a:ext cx="412546" cy="286639"/>
+                        </a:xfrm>
+                        <a:prstGeom prst="straightConnector1">
+                          <a:avLst/>
+                        </a:prstGeom>
+                        <a:ln w="38100">
+                          <a:solidFill>
+                            <a:srgbClr val="FF0000"/>
+                          </a:solidFill>
+                          <a:tailEnd type="triangle"/>
+                        </a:ln>
+                      </wps:spPr>
+                      <wps:style>
+                        <a:lnRef idx="1">
+                          <a:schemeClr val="accent1"/>
+                        </a:lnRef>
+                        <a:fillRef idx="0">
+                          <a:schemeClr val="accent1"/>
+                        </a:fillRef>
+                        <a:effectRef idx="0">
+                          <a:schemeClr val="accent1"/>
+                        </a:effectRef>
+                        <a:fontRef idx="minor">
+                          <a:schemeClr val="tx1"/>
+                        </a:fontRef>
+                      </wps:style>
+                      <wps:bodyPr/>
+                    </wps:wsp>
+                  </a:graphicData>
+                </a:graphic>
+                <wp14:sizeRelH relativeFrom="margin">
+                  <wp14:pctWidth>0</wp14:pctWidth>
+                </wp14:sizeRelH>
+                <wp14:sizeRelV relativeFrom="margin">
+                  <wp14:pctHeight>0</wp14:pctHeight>
+                </wp14:sizeRelV>
+              </wp:anchor>
+            </w:drawing>
+          </mc:Choice>
+          <mc:Fallback>
+            <w:pict>
+              <v:shape w14:anchorId="5FB344F5" id="Connecteur droit avec flèche 253" o:spid="_x0000_s1026" type="#_x0000_t32" style="position:absolute;margin-left:235pt;margin-top:213.45pt;width:32.5pt;height:22.55pt;flip:y;z-index:251797504;visibility:visible;mso-wrap-style:square;mso-width-percent:0;mso-height-percent:0;mso-wrap-distance-left:9pt;mso-wrap-distance-top:0;mso-wrap-distance-right:9pt;mso-wrap-distance-bottom:0;mso-position-horizontal:absolute;mso-position-horizontal-relative:text;mso-position-vertical:absolute;mso-position-vertical-relative:text;mso-width-percent:0;mso-height-percent:0;mso-width-relative:margin;mso-height-relative:margin" o:gfxdata="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" strokecolor="red" strokeweight="3pt">
+                <v:stroke endarrow="block" joinstyle="miter"/>
+              </v:shape>
+            </w:pict>
+          </mc:Fallback>
+        </mc:AlternateContent>
+      </w:r>
+      <w:r>
+        <w:rPr>
+          <w:rFonts w:ascii="Times New Roman" w:hAnsi="Times New Roman" w:cs="Times New Roman"/>
+          <w:sz w:val="24"/>
+          <w:szCs w:val="24"/>
+        </w:rPr>
+        <w:t>Dernière question.</w:t>
+      </w:r>
+      <w:r>
+        <w:rPr>
+          <w:rFonts w:ascii="Times New Roman" w:hAnsi="Times New Roman" w:cs="Times New Roman"/>
+          <w:noProof/>
+          <w:sz w:val="24"/>
+          <w:szCs w:val="24"/>
+        </w:rPr>
+        <w:drawing>
+          <wp:inline distT="0" distB="0" distL="0" distR="0" wp14:anchorId="5F60D2D6" wp14:editId="1741572A">
+            <wp:extent cx="3452775" cy="2673966"/>
+            <wp:effectExtent l="0" t="0" r="0" b="0"/>
+            <wp:docPr id="240" name="Image 240"/>
+            <wp:cNvGraphicFramePr>
+              <a:graphicFrameLocks xmlns:a="http://schemas.openxmlformats.org/drawingml/2006/main" noChangeAspect="1"/>
+            </wp:cNvGraphicFramePr>
+            <a:graphic xmlns:a="http://schemas.openxmlformats.org/drawingml/2006/main">
+              <a:graphicData uri="http://schemas.openxmlformats.org/drawingml/2006/picture">
+                <pic:pic xmlns:pic="http://schemas.openxmlformats.org/drawingml/2006/picture">
+                  <pic:nvPicPr>
+                    <pic:cNvPr id="0" name="Picture 12"/>
+                    <pic:cNvPicPr>
+                      <a:picLocks noChangeAspect="1" noChangeArrowheads="1"/>
+                    </pic:cNvPicPr>
+                  </pic:nvPicPr>
+                  <pic:blipFill>
+                    <a:blip r:embed="rId58">
+                      <a:extLst>
+                        <a:ext uri="{28A0092B-C50C-407E-A947-70E740481C1C}">
+                          <a14:useLocalDpi xmlns:a14="http://schemas.microsoft.com/office/drawing/2010/main" val="0"/>
+                        </a:ext>
+                      </a:extLst>
+                    </a:blip>
+                    <a:srcRect/>
+                    <a:stretch>
+                      <a:fillRect/>
+                    </a:stretch>
+                  </pic:blipFill>
+                  <pic:spPr bwMode="auto">
+                    <a:xfrm>
+                      <a:off x="0" y="0"/>
+                      <a:ext cx="3465096" cy="2683508"/>
+                    </a:xfrm>
+                    <a:prstGeom prst="rect">
+                      <a:avLst/>
+                    </a:prstGeom>
+                    <a:noFill/>
+                    <a:ln>
+                      <a:noFill/>
+                    </a:ln>
+                  </pic:spPr>
+                </pic:pic>
+              </a:graphicData>
+            </a:graphic>
+          </wp:inline>
+        </w:drawing>
+      </w:r>
+      <w:r>
+        <w:rPr>
+          <w:rFonts w:ascii="Times New Roman" w:hAnsi="Times New Roman" w:cs="Times New Roman"/>
+          <w:noProof/>
+          <w:sz w:val="24"/>
+          <w:szCs w:val="24"/>
+        </w:rPr>
+        <w:t xml:space="preserve"> </w:t>
+      </w:r>
+    </w:p>
+    <w:p>
+      <w:pPr>
+        <w:pStyle w:val="Paragraphedeliste"/>
+        <w:numPr>
+          <w:ilvl w:val="0"/>
+          <w:numId w:val="15"/>
+        </w:numPr>
+        <w:spacing w:line="240" w:lineRule="auto"/>
+        <w:rPr>
+          <w:rFonts w:ascii="Times New Roman" w:hAnsi="Times New Roman" w:cs="Times New Roman"/>
+          <w:sz w:val="24"/>
+          <w:szCs w:val="24"/>
+        </w:rPr>
+      </w:pPr>
+      <w:r>
+        <w:rPr>
+          <w:rFonts w:ascii="Times New Roman" w:hAnsi="Times New Roman" w:cs="Times New Roman"/>
+          <w:noProof/>
+          <w:sz w:val="24"/>
+          <w:szCs w:val="24"/>
+        </w:rPr>
+        <w:lastRenderedPageBreak/>
+        <mc:AlternateContent>
+          <mc:Choice Requires="wps">
+            <w:drawing>
+              <wp:anchor distT="0" distB="0" distL="114300" distR="114300" simplePos="0" relativeHeight="251799552" behindDoc="0" locked="0" layoutInCell="1" allowOverlap="1" wp14:anchorId="67FDBCA8" wp14:editId="71B73E8E">
+                <wp:simplePos x="0" y="0"/>
+                <wp:positionH relativeFrom="column">
+                  <wp:posOffset>4423715</wp:posOffset>
+                </wp:positionH>
+                <wp:positionV relativeFrom="paragraph">
+                  <wp:posOffset>3037916</wp:posOffset>
+                </wp:positionV>
+                <wp:extent cx="370180" cy="319253"/>
+                <wp:effectExtent l="38100" t="19050" r="30480" b="43180"/>
+                <wp:wrapNone/>
+                <wp:docPr id="254" name="Connecteur droit avec flèche 254"/>
+                <wp:cNvGraphicFramePr/>
+                <a:graphic xmlns:a="http://schemas.openxmlformats.org/drawingml/2006/main">
+                  <a:graphicData uri="http://schemas.microsoft.com/office/word/2010/wordprocessingShape">
+                    <wps:wsp>
+                      <wps:cNvCnPr/>
+                      <wps:spPr>
+                        <a:xfrm flipH="1">
+                          <a:off x="0" y="0"/>
+                          <a:ext cx="370180" cy="319253"/>
+                        </a:xfrm>
+                        <a:prstGeom prst="straightConnector1">
+                          <a:avLst/>
+                        </a:prstGeom>
+                        <a:ln w="38100">
+                          <a:solidFill>
+                            <a:srgbClr val="FF0000"/>
+                          </a:solidFill>
+                          <a:tailEnd type="triangle"/>
+                        </a:ln>
+                      </wps:spPr>
+                      <wps:style>
+                        <a:lnRef idx="1">
+                          <a:schemeClr val="accent1"/>
+                        </a:lnRef>
+                        <a:fillRef idx="0">
+                          <a:schemeClr val="accent1"/>
+                        </a:fillRef>
+                        <a:effectRef idx="0">
+                          <a:schemeClr val="accent1"/>
+                        </a:effectRef>
+                        <a:fontRef idx="minor">
+                          <a:schemeClr val="tx1"/>
+                        </a:fontRef>
+                      </wps:style>
+                      <wps:bodyPr/>
+                    </wps:wsp>
+                  </a:graphicData>
+                </a:graphic>
+                <wp14:sizeRelH relativeFrom="margin">
+                  <wp14:pctWidth>0</wp14:pctWidth>
+                </wp14:sizeRelH>
+                <wp14:sizeRelV relativeFrom="margin">
+                  <wp14:pctHeight>0</wp14:pctHeight>
+                </wp14:sizeRelV>
+              </wp:anchor>
+            </w:drawing>
+          </mc:Choice>
+          <mc:Fallback>
+            <w:pict>
+              <v:shape w14:anchorId="24D03DB3" id="Connecteur droit avec flèche 254" o:spid="_x0000_s1026" type="#_x0000_t32" style="position:absolute;margin-left:348.3pt;margin-top:239.2pt;width:29.15pt;height:25.15pt;flip:x;z-index:251799552;visibility:visible;mso-wrap-style:square;mso-width-percent:0;mso-height-percent:0;mso-wrap-distance-left:9pt;mso-wrap-distance-top:0;mso-wrap-distance-right:9pt;mso-wrap-distance-bottom:0;mso-position-horizontal:absolute;mso-position-horizontal-relative:text;mso-position-vertical:absolute;mso-position-vertical-relative:text;mso-width-percent:0;mso-height-percent:0;mso-width-relative:margin;mso-height-relative:margin" o:gfxdata="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" strokecolor="red" strokeweight="3pt">
+                <v:stroke endarrow="block" joinstyle="miter"/>
+              </v:shape>
+            </w:pict>
+          </mc:Fallback>
+        </mc:AlternateContent>
+      </w:r>
+      <w:r>
+        <w:rPr>
+          <w:rFonts w:ascii="Times New Roman" w:hAnsi="Times New Roman" w:cs="Times New Roman"/>
+          <w:sz w:val="24"/>
+          <w:szCs w:val="24"/>
+        </w:rPr>
+        <w:t>Fini.</w:t>
+      </w:r>
+      <w:r>
+        <w:rPr>
+          <w:rFonts w:ascii="Times New Roman" w:hAnsi="Times New Roman" w:cs="Times New Roman"/>
+          <w:noProof/>
+          <w:sz w:val="24"/>
+          <w:szCs w:val="24"/>
+        </w:rPr>
+        <w:drawing>
+          <wp:inline distT="0" distB="0" distL="0" distR="0" wp14:anchorId="1A7C6064" wp14:editId="4FB400F2">
+            <wp:extent cx="4411066" cy="3373642"/>
+            <wp:effectExtent l="0" t="0" r="8890" b="0"/>
+            <wp:docPr id="241" name="Image 241"/>
+            <wp:cNvGraphicFramePr>
+              <a:graphicFrameLocks xmlns:a="http://schemas.openxmlformats.org/drawingml/2006/main" noChangeAspect="1"/>
+            </wp:cNvGraphicFramePr>
+            <a:graphic xmlns:a="http://schemas.openxmlformats.org/drawingml/2006/main">
+              <a:graphicData uri="http://schemas.openxmlformats.org/drawingml/2006/picture">
+                <pic:pic xmlns:pic="http://schemas.openxmlformats.org/drawingml/2006/picture">
+                  <pic:nvPicPr>
+                    <pic:cNvPr id="0" name="Picture 13"/>
+                    <pic:cNvPicPr>
+                      <a:picLocks noChangeAspect="1" noChangeArrowheads="1"/>
+                    </pic:cNvPicPr>
+                  </pic:nvPicPr>
+                  <pic:blipFill>
+                    <a:blip r:embed="rId59">
+                      <a:extLst>
+                        <a:ext uri="{28A0092B-C50C-407E-A947-70E740481C1C}">
+                          <a14:useLocalDpi xmlns:a14="http://schemas.microsoft.com/office/drawing/2010/main" val="0"/>
+                        </a:ext>
+                      </a:extLst>
+                    </a:blip>
+                    <a:srcRect/>
+                    <a:stretch>
+                      <a:fillRect/>
+                    </a:stretch>
+                  </pic:blipFill>
+                  <pic:spPr bwMode="auto">
+                    <a:xfrm>
+                      <a:off x="0" y="0"/>
+                      <a:ext cx="4422664" cy="3382512"/>
+                    </a:xfrm>
+                    <a:prstGeom prst="rect">
+                      <a:avLst/>
+                    </a:prstGeom>
+                    <a:noFill/>
+                    <a:ln>
+                      <a:noFill/>
+                    </a:ln>
+                  </pic:spPr>
+                </pic:pic>
+              </a:graphicData>
+            </a:graphic>
+          </wp:inline>
+        </w:drawing>
       </w:r>
     </w:p>
     <w:p>
@@ -9390,7 +11349,7 @@
       </w:r>
     </w:p>
     <w:sectPr>
-      <w:headerReference w:type="default" r:id="rId48"/>
+      <w:headerReference w:type="default" r:id="rId60"/>
       <w:pgSz w:w="12240" w:h="15840"/>
       <w:pgMar w:top="1440" w:right="1800" w:bottom="1440" w:left="1800" w:header="708" w:footer="708" w:gutter="0"/>
       <w:cols w:space="708"/>
@@ -10347,7 +12306,7 @@
   <w:abstractNum w:abstractNumId="10" w15:restartNumberingAfterBreak="0">
     <w:nsid w:val="682D4A1A"/>
     <w:multiLevelType w:val="hybridMultilevel"/>
-    <w:tmpl w:val="FF04CA50"/>
+    <w:tmpl w:val="5AA00156"/>
     <w:lvl w:ilvl="0" w:tplc="0C0C0019">
       <w:start w:val="1"/>
       <w:numFmt w:val="lowerLetter"/>
@@ -10778,7 +12737,7 @@
   <w:abstractNum w:abstractNumId="15" w15:restartNumberingAfterBreak="0">
     <w:nsid w:val="7F8C6A0F"/>
     <w:multiLevelType w:val="hybridMultilevel"/>
-    <w:tmpl w:val="FF04CA50"/>
+    <w:tmpl w:val="52A041A6"/>
     <w:lvl w:ilvl="0" w:tplc="0C0C0019">
       <w:start w:val="1"/>
       <w:numFmt w:val="lowerLetter"/>
@@ -11779,7 +13738,7 @@
 </file>
 
 <file path=customXml/itemProps1.xml><?xml version="1.0" encoding="utf-8"?>
-<ds:datastoreItem xmlns:ds="http://schemas.openxmlformats.org/officeDocument/2006/customXml" ds:itemID="{5677DDB6-4D1F-4C70-98A4-86F5748901E6}">
+<ds:datastoreItem xmlns:ds="http://schemas.openxmlformats.org/officeDocument/2006/customXml" ds:itemID="{BB1571AA-6311-40F5-98BB-C210C9D32C19}">
   <ds:schemaRefs>
     <ds:schemaRef ds:uri="http://schemas.openxmlformats.org/officeDocument/2006/bibliography"/>
   </ds:schemaRefs>

</xml_diff>